<commit_message>
almost done with explaning functions and their complexity
</commit_message>
<xml_diff>
--- a/תרגיל מעשי 2.docx
+++ b/תרגיל מעשי 2.docx
@@ -130,7 +130,6 @@
         </w:rPr>
         <w:t xml:space="preserve">תיאור מחלקת </w:t>
       </w:r>
-      <w:proofErr w:type="spellStart"/>
       <w:r>
         <w:rPr>
           <w:b/>
@@ -139,7 +138,6 @@
         </w:rPr>
         <w:t>FibonacciHeap</w:t>
       </w:r>
-      <w:proofErr w:type="spellEnd"/>
       <w:r>
         <w:rPr>
           <w:rFonts w:hint="cs"/>
@@ -193,11 +191,9 @@
         </w:rPr>
         <w:t xml:space="preserve"> כחלק ממימוש המבנה המחלקה משתמשת במחלקת עזר </w:t>
       </w:r>
-      <w:proofErr w:type="spellStart"/>
       <w:r>
         <w:t>HeapNode</w:t>
       </w:r>
-      <w:proofErr w:type="spellEnd"/>
       <w:r>
         <w:rPr>
           <w:rFonts w:hint="cs"/>
@@ -255,9 +251,237 @@
         </w:rPr>
         <w:t xml:space="preserve">כל </w:t>
       </w:r>
+      <w:r>
+        <w:t>HeapNode</w:t>
+      </w:r>
+      <w:r>
+        <w:rPr>
+          <w:rFonts w:hint="cs"/>
+          <w:rtl/>
+        </w:rPr>
+        <w:t xml:space="preserve"> בעל </w:t>
+      </w:r>
+      <w:r>
+        <w:rPr>
+          <w:rFonts w:hint="cs"/>
+          <w:rtl/>
+        </w:rPr>
+        <w:t>השדות הבאים</w:t>
+      </w:r>
+      <w:r>
+        <w:rPr>
+          <w:rFonts w:hint="cs"/>
+          <w:rtl/>
+        </w:rPr>
+        <w:t xml:space="preserve"> </w:t>
+      </w:r>
+      <w:r>
+        <w:rPr>
+          <w:rFonts w:hint="cs"/>
+          <w:rtl/>
+        </w:rPr>
+        <w:t>:</w:t>
+      </w:r>
+      <w:r>
+        <w:rPr>
+          <w:rFonts w:hint="cs"/>
+          <w:rtl/>
+        </w:rPr>
+        <w:t xml:space="preserve"> </w:t>
+      </w:r>
+      <w:r>
+        <w:rPr>
+          <w:rFonts w:hint="cs"/>
+          <w:rtl/>
+        </w:rPr>
+        <w:t>מפתח הצומת</w:t>
+      </w:r>
+      <w:r>
+        <w:rPr>
+          <w:rFonts w:hint="cs"/>
+          <w:rtl/>
+        </w:rPr>
+        <w:t xml:space="preserve"> </w:t>
+      </w:r>
+      <w:r>
+        <w:rPr>
+          <w:rtl/>
+        </w:rPr>
+        <w:t>–</w:t>
+      </w:r>
+      <w:r>
+        <w:rPr>
+          <w:rFonts w:hint="cs"/>
+          <w:rtl/>
+        </w:rPr>
+        <w:t xml:space="preserve"> </w:t>
+      </w:r>
+      <w:r>
+        <w:t>int key</w:t>
+      </w:r>
+      <w:r>
+        <w:rPr>
+          <w:rFonts w:hint="cs"/>
+          <w:rtl/>
+        </w:rPr>
+        <w:t>, דרגת הצומת</w:t>
+      </w:r>
+      <w:r>
+        <w:rPr>
+          <w:rFonts w:hint="cs"/>
+          <w:rtl/>
+        </w:rPr>
+        <w:t xml:space="preserve"> </w:t>
+      </w:r>
+      <w:r>
+        <w:rPr>
+          <w:rtl/>
+        </w:rPr>
+        <w:t>–</w:t>
+      </w:r>
+      <w:r>
+        <w:rPr>
+          <w:rFonts w:hint="cs"/>
+          <w:rtl/>
+        </w:rPr>
+        <w:t xml:space="preserve"> </w:t>
+      </w:r>
+      <w:r>
+        <w:t>int degree</w:t>
+      </w:r>
+      <w:r>
+        <w:rPr>
+          <w:rFonts w:hint="cs"/>
+          <w:rtl/>
+        </w:rPr>
+        <w:t xml:space="preserve"> (מספר הילדים שלו), מסומן או לא</w:t>
+      </w:r>
+      <w:r>
+        <w:rPr>
+          <w:rFonts w:hint="cs"/>
+          <w:rtl/>
+        </w:rPr>
+        <w:t xml:space="preserve"> </w:t>
+      </w:r>
+      <w:r>
+        <w:rPr>
+          <w:rtl/>
+        </w:rPr>
+        <w:t>–</w:t>
+      </w:r>
+      <w:r>
+        <w:rPr>
+          <w:rFonts w:hint="cs"/>
+          <w:rtl/>
+        </w:rPr>
+        <w:t xml:space="preserve"> </w:t>
+      </w:r>
+      <w:r>
+        <w:t>Boolean marked</w:t>
+      </w:r>
+      <w:r>
+        <w:rPr>
+          <w:rFonts w:hint="cs"/>
+          <w:rtl/>
+        </w:rPr>
+        <w:t xml:space="preserve"> </w:t>
+      </w:r>
+      <w:r>
+        <w:rPr>
+          <w:rFonts w:hint="cs"/>
+          <w:rtl/>
+        </w:rPr>
+        <w:t>, צומת ילד</w:t>
+      </w:r>
+      <w:r>
+        <w:rPr>
+          <w:rFonts w:hint="cs"/>
+          <w:rtl/>
+        </w:rPr>
+        <w:t xml:space="preserve"> </w:t>
+      </w:r>
+      <w:r>
+        <w:rPr>
+          <w:rtl/>
+        </w:rPr>
+        <w:t>–</w:t>
+      </w:r>
+      <w:r>
+        <w:rPr>
+          <w:rFonts w:hint="cs"/>
+          <w:rtl/>
+        </w:rPr>
+        <w:t xml:space="preserve"> </w:t>
+      </w:r>
+      <w:r>
+        <w:t>HeapNode child</w:t>
+      </w:r>
+      <w:r>
+        <w:rPr>
+          <w:rFonts w:hint="cs"/>
+          <w:rtl/>
+        </w:rPr>
+        <w:t>, צומת הבא</w:t>
+      </w:r>
+      <w:r>
+        <w:rPr>
+          <w:rFonts w:hint="cs"/>
+          <w:rtl/>
+        </w:rPr>
+        <w:t xml:space="preserve"> </w:t>
+      </w:r>
+      <w:r>
+        <w:rPr>
+          <w:rtl/>
+        </w:rPr>
+        <w:t>–</w:t>
+      </w:r>
+      <w:r>
+        <w:rPr>
+          <w:rFonts w:hint="cs"/>
+          <w:rtl/>
+        </w:rPr>
+        <w:t xml:space="preserve"> </w:t>
+      </w:r>
+      <w:r>
+        <w:t>HeapNode next</w:t>
+      </w:r>
+      <w:r>
+        <w:rPr>
+          <w:rFonts w:hint="cs"/>
+          <w:rtl/>
+        </w:rPr>
+        <w:t>, צומת לפני</w:t>
+      </w:r>
+      <w:r>
+        <w:rPr>
+          <w:rFonts w:hint="cs"/>
+          <w:rtl/>
+        </w:rPr>
+        <w:t xml:space="preserve"> </w:t>
+      </w:r>
+      <w:r>
+        <w:rPr>
+          <w:rtl/>
+        </w:rPr>
+        <w:t>–</w:t>
+      </w:r>
+      <w:r>
+        <w:rPr>
+          <w:rFonts w:hint="cs"/>
+          <w:rtl/>
+        </w:rPr>
+        <w:t xml:space="preserve"> </w:t>
+      </w:r>
+      <w:r>
+        <w:t xml:space="preserve">HeapNode </w:t>
+      </w:r>
       <w:proofErr w:type="spellStart"/>
       <w:r>
-        <w:t>HeapNode</w:t>
+        <w:t>pre</w:t>
+      </w:r>
+      <w:r>
+        <w:t>v</w:t>
       </w:r>
       <w:proofErr w:type="spellEnd"/>
       <w:r>
@@ -265,14 +489,7 @@
           <w:rFonts w:hint="cs"/>
           <w:rtl/>
         </w:rPr>
-        <w:t xml:space="preserve"> בעל </w:t>
-      </w:r>
-      <w:r>
-        <w:rPr>
-          <w:rFonts w:hint="cs"/>
-          <w:rtl/>
-        </w:rPr>
-        <w:t>השדות הבאים</w:t>
+        <w:t xml:space="preserve"> וצומת הורה</w:t>
       </w:r>
       <w:r>
         <w:rPr>
@@ -283,10 +500,9 @@
       </w:r>
       <w:r>
         <w:rPr>
-          <w:rFonts w:hint="cs"/>
-          <w:rtl/>
-        </w:rPr>
-        <w:t>:</w:t>
+          <w:rtl/>
+        </w:rPr>
+        <w:t>–</w:t>
       </w:r>
       <w:r>
         <w:rPr>
@@ -296,11 +512,28 @@
         <w:t xml:space="preserve"> </w:t>
       </w:r>
       <w:r>
-        <w:rPr>
-          <w:rFonts w:hint="cs"/>
-          <w:rtl/>
-        </w:rPr>
-        <w:t>מפתח הצומת</w:t>
+        <w:t>HeapNode parent</w:t>
+      </w:r>
+      <w:r>
+        <w:rPr>
+          <w:rFonts w:hint="cs"/>
+          <w:rtl/>
+        </w:rPr>
+        <w:t>.</w:t>
+      </w:r>
+      <w:r>
+        <w:rPr>
+          <w:rFonts w:hint="cs"/>
+          <w:rtl/>
+        </w:rPr>
+        <w:t xml:space="preserve"> הבנאי מקבל מפתח ובונה צומת בודד</w:t>
+      </w:r>
+      <w:r>
+        <w:rPr>
+          <w:rFonts w:hint="cs"/>
+          <w:rtl/>
+        </w:rPr>
+        <w:t xml:space="preserve"> עם המפתח</w:t>
       </w:r>
       <w:r>
         <w:rPr>
@@ -311,258 +544,23 @@
       </w:r>
       <w:r>
         <w:rPr>
-          <w:rtl/>
-        </w:rPr>
-        <w:t>–</w:t>
-      </w:r>
-      <w:r>
-        <w:rPr>
-          <w:rFonts w:hint="cs"/>
-          <w:rtl/>
-        </w:rPr>
-        <w:t xml:space="preserve"> </w:t>
-      </w:r>
-      <w:proofErr w:type="spellStart"/>
-      <w:r>
-        <w:t>int</w:t>
-      </w:r>
-      <w:proofErr w:type="spellEnd"/>
-      <w:r>
-        <w:t xml:space="preserve"> key</w:t>
-      </w:r>
-      <w:r>
-        <w:rPr>
-          <w:rFonts w:hint="cs"/>
-          <w:rtl/>
-        </w:rPr>
-        <w:t>, דרגת הצומת</w:t>
-      </w:r>
-      <w:r>
-        <w:rPr>
-          <w:rFonts w:hint="cs"/>
-          <w:rtl/>
-        </w:rPr>
-        <w:t xml:space="preserve"> </w:t>
-      </w:r>
-      <w:r>
-        <w:rPr>
-          <w:rtl/>
-        </w:rPr>
-        <w:t>–</w:t>
-      </w:r>
-      <w:r>
-        <w:rPr>
-          <w:rFonts w:hint="cs"/>
-          <w:rtl/>
-        </w:rPr>
-        <w:t xml:space="preserve"> </w:t>
-      </w:r>
-      <w:proofErr w:type="spellStart"/>
-      <w:r>
-        <w:t>int</w:t>
-      </w:r>
-      <w:proofErr w:type="spellEnd"/>
-      <w:r>
-        <w:t xml:space="preserve"> degree</w:t>
-      </w:r>
-      <w:r>
-        <w:rPr>
-          <w:rFonts w:hint="cs"/>
-          <w:rtl/>
-        </w:rPr>
-        <w:t xml:space="preserve"> (מספר הילדים שלו), מסומן או לא</w:t>
-      </w:r>
-      <w:r>
-        <w:rPr>
-          <w:rFonts w:hint="cs"/>
-          <w:rtl/>
-        </w:rPr>
-        <w:t xml:space="preserve"> </w:t>
-      </w:r>
-      <w:r>
-        <w:rPr>
-          <w:rtl/>
-        </w:rPr>
-        <w:t>–</w:t>
-      </w:r>
-      <w:r>
-        <w:rPr>
-          <w:rFonts w:hint="cs"/>
-          <w:rtl/>
-        </w:rPr>
-        <w:t xml:space="preserve"> </w:t>
-      </w:r>
-      <w:r>
-        <w:t>Boolean marked</w:t>
-      </w:r>
-      <w:r>
-        <w:rPr>
-          <w:rFonts w:hint="cs"/>
-          <w:rtl/>
-        </w:rPr>
-        <w:t xml:space="preserve"> </w:t>
-      </w:r>
-      <w:r>
-        <w:rPr>
-          <w:rFonts w:hint="cs"/>
-          <w:rtl/>
-        </w:rPr>
-        <w:t>, צומת ילד</w:t>
-      </w:r>
-      <w:r>
-        <w:rPr>
-          <w:rFonts w:hint="cs"/>
-          <w:rtl/>
-        </w:rPr>
-        <w:t xml:space="preserve"> </w:t>
-      </w:r>
-      <w:r>
-        <w:rPr>
-          <w:rtl/>
-        </w:rPr>
-        <w:t>–</w:t>
-      </w:r>
-      <w:r>
-        <w:rPr>
-          <w:rFonts w:hint="cs"/>
-          <w:rtl/>
-        </w:rPr>
-        <w:t xml:space="preserve"> </w:t>
-      </w:r>
-      <w:proofErr w:type="spellStart"/>
-      <w:r>
-        <w:t>HeapNode</w:t>
-      </w:r>
-      <w:proofErr w:type="spellEnd"/>
-      <w:r>
-        <w:t xml:space="preserve"> child</w:t>
-      </w:r>
-      <w:r>
-        <w:rPr>
-          <w:rFonts w:hint="cs"/>
-          <w:rtl/>
-        </w:rPr>
-        <w:t>, צומת הבא</w:t>
-      </w:r>
-      <w:r>
-        <w:rPr>
-          <w:rFonts w:hint="cs"/>
-          <w:rtl/>
-        </w:rPr>
-        <w:t xml:space="preserve"> </w:t>
-      </w:r>
-      <w:r>
-        <w:rPr>
-          <w:rtl/>
-        </w:rPr>
-        <w:t>–</w:t>
-      </w:r>
-      <w:r>
-        <w:rPr>
-          <w:rFonts w:hint="cs"/>
-          <w:rtl/>
-        </w:rPr>
-        <w:t xml:space="preserve"> </w:t>
-      </w:r>
-      <w:proofErr w:type="spellStart"/>
-      <w:r>
-        <w:t>HeapNode</w:t>
-      </w:r>
-      <w:proofErr w:type="spellEnd"/>
-      <w:r>
-        <w:t xml:space="preserve"> next</w:t>
-      </w:r>
-      <w:r>
-        <w:rPr>
-          <w:rFonts w:hint="cs"/>
-          <w:rtl/>
-        </w:rPr>
-        <w:t>, צומת לפני</w:t>
-      </w:r>
-      <w:r>
-        <w:rPr>
-          <w:rFonts w:hint="cs"/>
-          <w:rtl/>
-        </w:rPr>
-        <w:t xml:space="preserve"> </w:t>
-      </w:r>
-      <w:r>
-        <w:rPr>
-          <w:rtl/>
-        </w:rPr>
-        <w:t>–</w:t>
-      </w:r>
-      <w:r>
-        <w:rPr>
-          <w:rFonts w:hint="cs"/>
-          <w:rtl/>
-        </w:rPr>
-        <w:t xml:space="preserve"> </w:t>
-      </w:r>
-      <w:proofErr w:type="spellStart"/>
-      <w:r>
-        <w:t>HeapNode</w:t>
-      </w:r>
-      <w:proofErr w:type="spellEnd"/>
-      <w:r>
-        <w:t xml:space="preserve"> </w:t>
-      </w:r>
-      <w:proofErr w:type="spellStart"/>
-      <w:r>
-        <w:t>pre</w:t>
-      </w:r>
-      <w:r>
-        <w:t>v</w:t>
-      </w:r>
-      <w:proofErr w:type="spellEnd"/>
-      <w:r>
-        <w:rPr>
-          <w:rFonts w:hint="cs"/>
-          <w:rtl/>
-        </w:rPr>
-        <w:t xml:space="preserve"> וצומת הורה</w:t>
-      </w:r>
-      <w:r>
-        <w:rPr>
-          <w:rFonts w:hint="cs"/>
-          <w:rtl/>
-        </w:rPr>
-        <w:t xml:space="preserve"> </w:t>
-      </w:r>
-      <w:r>
-        <w:rPr>
-          <w:rtl/>
-        </w:rPr>
-        <w:t>–</w:t>
-      </w:r>
-      <w:r>
-        <w:rPr>
-          <w:rFonts w:hint="cs"/>
-          <w:rtl/>
-        </w:rPr>
-        <w:t xml:space="preserve"> </w:t>
-      </w:r>
-      <w:proofErr w:type="spellStart"/>
-      <w:r>
-        <w:t>HeapNode</w:t>
-      </w:r>
-      <w:proofErr w:type="spellEnd"/>
-      <w:r>
-        <w:t xml:space="preserve"> parent</w:t>
-      </w:r>
-      <w:r>
-        <w:rPr>
-          <w:rFonts w:hint="cs"/>
-          <w:rtl/>
-        </w:rPr>
-        <w:t>.</w:t>
+          <w:rFonts w:hint="cs"/>
+          <w:rtl/>
+        </w:rPr>
+        <w:t>ו</w:t>
+      </w:r>
+      <w:r>
+        <w:rPr>
+          <w:rFonts w:hint="cs"/>
+          <w:rtl/>
+        </w:rPr>
+        <w:t>עם דרגה מאופסת ללא הורה או ילד ורשימה מקושרת של עצמו בלבד.</w:t>
       </w:r>
     </w:p>
     <w:p>
       <w:pPr>
         <w:bidi/>
         <w:rPr>
-          <w:rFonts w:hint="cs"/>
           <w:rtl/>
         </w:rPr>
       </w:pPr>
@@ -571,14 +569,7 @@
           <w:rFonts w:hint="cs"/>
           <w:rtl/>
         </w:rPr>
-        <w:t>רשימה מקושרת של צומת כלשהי היא הרשימה המקושרת הנבנית מהמצביעים של צומת הבא וצומת לפני.</w:t>
-      </w:r>
-      <w:r>
-        <w:rPr>
-          <w:rFonts w:hint="cs"/>
-          <w:rtl/>
-        </w:rPr>
-        <w:t xml:space="preserve"> </w:t>
+        <w:t xml:space="preserve">רשימה מקושרת של צומת כלשהי היא הרשימה המקושרת הנבנית מהמצביעים של צומת הבא וצומת לפני. </w:t>
       </w:r>
       <w:r>
         <w:rPr>
@@ -658,7 +649,7 @@
                     <pic:cNvPicPr/>
                   </pic:nvPicPr>
                   <pic:blipFill>
-                    <a:blip r:embed="rId5">
+                    <a:blip r:embed="rId6">
                       <a:extLst>
                         <a:ext uri="{28A0092B-C50C-407E-A947-70E740481C1C}">
                           <a14:useLocalDpi xmlns:a14="http://schemas.microsoft.com/office/drawing/2010/main" val="0"/>
@@ -815,11 +806,9 @@
         </w:rPr>
         <w:t xml:space="preserve"> מסוג </w:t>
       </w:r>
-      <w:proofErr w:type="spellStart"/>
       <w:r>
         <w:t>FibonacciHeap</w:t>
       </w:r>
-      <w:proofErr w:type="spellEnd"/>
       <w:r>
         <w:rPr>
           <w:rFonts w:hint="cs"/>
@@ -919,13 +908,8 @@
         </w:rPr>
         <w:t xml:space="preserve"> </w:t>
       </w:r>
-      <w:proofErr w:type="spellStart"/>
-      <w:r>
-        <w:t>int</w:t>
-      </w:r>
-      <w:proofErr w:type="spellEnd"/>
-      <w:r>
-        <w:t xml:space="preserve"> size</w:t>
+      <w:r>
+        <w:t>int size</w:t>
       </w:r>
       <w:r>
         <w:rPr>
@@ -947,13 +931,8 @@
         </w:rPr>
         <w:t xml:space="preserve"> </w:t>
       </w:r>
-      <w:proofErr w:type="spellStart"/>
-      <w:r>
-        <w:t>HeapNode</w:t>
-      </w:r>
-      <w:proofErr w:type="spellEnd"/>
-      <w:r>
-        <w:t xml:space="preserve"> min</w:t>
+      <w:r>
+        <w:t>HeapNode min</w:t>
       </w:r>
       <w:r>
         <w:rPr>
@@ -975,19 +954,9 @@
         </w:rPr>
         <w:t xml:space="preserve"> </w:t>
       </w:r>
-      <w:proofErr w:type="spellStart"/>
-      <w:r>
-        <w:t>int</w:t>
-      </w:r>
-      <w:proofErr w:type="spellEnd"/>
-      <w:r>
-        <w:t xml:space="preserve"> </w:t>
-      </w:r>
-      <w:proofErr w:type="spellStart"/>
-      <w:r>
-        <w:t>numMarked</w:t>
-      </w:r>
-      <w:proofErr w:type="spellEnd"/>
+      <w:r>
+        <w:t>int numMarked</w:t>
+      </w:r>
       <w:r>
         <w:rPr>
           <w:rFonts w:hint="cs"/>
@@ -1008,19 +977,46 @@
         </w:rPr>
         <w:t xml:space="preserve">              </w:t>
       </w:r>
-      <w:proofErr w:type="spellStart"/>
-      <w:r>
-        <w:t>int</w:t>
-      </w:r>
-      <w:proofErr w:type="spellEnd"/>
-      <w:r>
-        <w:t xml:space="preserve"> </w:t>
-      </w:r>
-      <w:proofErr w:type="spellStart"/>
-      <w:r>
-        <w:t>numRoots</w:t>
-      </w:r>
-      <w:proofErr w:type="spellEnd"/>
+      <w:r>
+        <w:t>int numRoots</w:t>
+      </w:r>
+      <w:r>
+        <w:rPr>
+          <w:rFonts w:hint="cs"/>
+          <w:rtl/>
+        </w:rPr>
+        <w:t>.</w:t>
+      </w:r>
+      <w:r>
+        <w:rPr>
+          <w:rFonts w:hint="cs"/>
+          <w:rtl/>
+        </w:rPr>
+        <w:t xml:space="preserve"> בנאי הערימה בונה ערימה ריקה כלומר מאפס את </w:t>
+      </w:r>
+      <w:r>
+        <w:t>size, numMarked, numRoots</w:t>
+      </w:r>
+      <w:r>
+        <w:rPr>
+          <w:rFonts w:hint="cs"/>
+          <w:rtl/>
+        </w:rPr>
+        <w:t xml:space="preserve"> ואת המצביע </w:t>
+      </w:r>
+      <w:r>
+        <w:t>min</w:t>
+      </w:r>
+      <w:r>
+        <w:rPr>
+          <w:rFonts w:hint="cs"/>
+          <w:rtl/>
+        </w:rPr>
+        <w:t xml:space="preserve"> מאתחל ל- </w:t>
+      </w:r>
+      <w:r>
+        <w:t>null</w:t>
+      </w:r>
       <w:r>
         <w:rPr>
           <w:rFonts w:hint="cs"/>
@@ -1210,7 +1206,6 @@
             <w:pPr>
               <w:bidi/>
               <w:rPr>
-                <w:rFonts w:hint="cs"/>
                 <w:rtl/>
               </w:rPr>
             </w:pPr>
@@ -1221,162 +1216,172 @@
               <w:t>הפונקציה יוצרת צומת מסוג</w:t>
             </w:r>
             <w:r>
+              <w:t xml:space="preserve"> HeapNode </w:t>
+            </w:r>
+            <w:r>
+              <w:rPr>
+                <w:rtl/>
+              </w:rPr>
+              <w:t>שמכיל את המפתח</w:t>
+            </w:r>
+            <w:r>
+              <w:t xml:space="preserve"> i </w:t>
+            </w:r>
+            <w:r>
+              <w:rPr>
+                <w:rtl/>
+              </w:rPr>
+              <w:t>ומכניסה אותו לערימה</w:t>
+            </w:r>
+            <w:r>
+              <w:t xml:space="preserve">. </w:t>
+            </w:r>
+            <w:r>
+              <w:rPr>
+                <w:rtl/>
+              </w:rPr>
+              <w:t>פעולה זו מחזירה את הצומת שנוצר ושמכיל את המפתח</w:t>
+            </w:r>
+            <w:r>
+              <w:rPr>
+                <w:rFonts w:hint="cs"/>
+                <w:rtl/>
+              </w:rPr>
               <w:t xml:space="preserve"> </w:t>
             </w:r>
-            <w:proofErr w:type="spellStart"/>
-            <w:r>
-              <w:t>HeapNode</w:t>
-            </w:r>
-            <w:proofErr w:type="spellEnd"/>
-            <w:r>
+            <w:r>
+              <w:t>i</w:t>
+            </w:r>
+            <w:r>
+              <w:rPr>
+                <w:rFonts w:hint="cs"/>
+                <w:rtl/>
+              </w:rPr>
+              <w:t>.</w:t>
+            </w:r>
+          </w:p>
+          <w:p>
+            <w:pPr>
+              <w:bidi/>
+              <w:rPr>
+                <w:rtl/>
+              </w:rPr>
+            </w:pPr>
+          </w:p>
+          <w:p>
+            <w:pPr>
+              <w:bidi/>
+              <w:rPr>
+                <w:rtl/>
+              </w:rPr>
+            </w:pPr>
+            <w:r>
+              <w:rPr>
+                <w:rFonts w:hint="cs"/>
+                <w:rtl/>
+              </w:rPr>
+              <w:t xml:space="preserve">הפונקציה מכניסה את הצומת לעץ כשורש ללא ילדים, כלומר מכניסה אותו לרשימת המקושרת של השורשים לאחר המינימום ומעדכנת את המצביעים הרלוונטים בהתאם. עם זאת הפונקציה מעלה באחד את </w:t>
+            </w:r>
+            <w:r>
+              <w:t>numRoots</w:t>
+            </w:r>
+            <w:r>
+              <w:rPr>
+                <w:rFonts w:hint="cs"/>
+                <w:rtl/>
+              </w:rPr>
+              <w:t xml:space="preserve"> ואת </w:t>
+            </w:r>
+            <w:r>
+              <w:t>size</w:t>
+            </w:r>
+            <w:r>
+              <w:rPr>
+                <w:rFonts w:hint="cs"/>
+                <w:rtl/>
+              </w:rPr>
+              <w:t xml:space="preserve"> של הערימה. במידה והמפתח של הצומת קטן משל המינימום או שהערימה ריקה הפונקציה מעדכנת את השדה </w:t>
+            </w:r>
+            <w:r>
+              <w:t>min</w:t>
+            </w:r>
+            <w:r>
+              <w:rPr>
+                <w:rFonts w:hint="cs"/>
+                <w:rtl/>
+              </w:rPr>
+              <w:t xml:space="preserve"> להיות הצומת שהוכנסה.</w:t>
+            </w:r>
+          </w:p>
+          <w:p>
+            <w:pPr>
+              <w:bidi/>
+              <w:rPr>
+                <w:rtl/>
+              </w:rPr>
+            </w:pPr>
+          </w:p>
+          <w:p>
+            <w:pPr>
+              <w:bidi/>
+              <w:rPr>
+                <w:rtl/>
+              </w:rPr>
+            </w:pPr>
+            <w:r>
+              <w:rPr>
+                <w:rFonts w:hint="cs"/>
+                <w:b/>
+                <w:bCs/>
+                <w:rtl/>
+              </w:rPr>
+              <w:t xml:space="preserve">סיבוכיות זמן הריצה של </w:t>
+            </w:r>
+            <w:r>
+              <w:rPr>
+                <w:rFonts w:hint="cs"/>
+                <w:b/>
+                <w:bCs/>
+                <w:rtl/>
+              </w:rPr>
+              <w:t>הפונקציה</w:t>
+            </w:r>
+            <w:r>
+              <w:rPr>
+                <w:rFonts w:hint="cs"/>
+                <w:rtl/>
+              </w:rPr>
               <w:t xml:space="preserve"> </w:t>
             </w:r>
             <w:r>
               <w:rPr>
                 <w:rtl/>
               </w:rPr>
-              <w:t>שמכיל את המפתח</w:t>
-            </w:r>
-            <w:r>
+              <w:t>–</w:t>
+            </w:r>
+            <w:r>
+              <w:rPr>
+                <w:rFonts w:hint="cs"/>
+                <w:rtl/>
+              </w:rPr>
+              <w:t xml:space="preserve"> עדכון מספר קבוע של מצביעים ולכן</w:t>
+            </w:r>
+            <w:r>
+              <w:rPr>
+                <w:rFonts w:hint="cs"/>
+                <w:rtl/>
+              </w:rPr>
               <w:t xml:space="preserve"> </w:t>
             </w:r>
-            <w:proofErr w:type="spellStart"/>
-            <w:r>
-              <w:t>i</w:t>
-            </w:r>
-            <w:proofErr w:type="spellEnd"/>
-            <w:r>
-              <w:t xml:space="preserve"> </w:t>
-            </w:r>
-            <w:r>
-              <w:rPr>
-                <w:rtl/>
-              </w:rPr>
-              <w:t>ומכניסה אותו לערימה</w:t>
-            </w:r>
-            <w:r>
-              <w:t xml:space="preserve">. </w:t>
-            </w:r>
-            <w:r>
-              <w:rPr>
-                <w:rtl/>
-              </w:rPr>
-              <w:t>פעולה זו מחזירה את הצומת שנוצר ושמכיל את המפתח</w:t>
-            </w:r>
-            <w:r>
-              <w:rPr>
-                <w:rFonts w:hint="cs"/>
-                <w:rtl/>
-              </w:rPr>
-              <w:t xml:space="preserve"> </w:t>
-            </w:r>
-            <w:proofErr w:type="spellStart"/>
-            <w:r>
-              <w:t>i</w:t>
-            </w:r>
-            <w:proofErr w:type="spellEnd"/>
-            <w:r>
-              <w:rPr>
-                <w:rFonts w:hint="cs"/>
-                <w:rtl/>
-              </w:rPr>
-              <w:t>.</w:t>
-            </w:r>
-          </w:p>
-          <w:p>
-            <w:pPr>
-              <w:bidi/>
-              <w:rPr>
-                <w:rFonts w:hint="cs"/>
-                <w:rtl/>
-              </w:rPr>
-            </w:pPr>
-          </w:p>
-          <w:p>
-            <w:pPr>
-              <w:bidi/>
-              <w:rPr>
-                <w:rFonts w:hint="cs"/>
-                <w:rtl/>
-              </w:rPr>
-            </w:pPr>
-            <w:r>
-              <w:rPr>
-                <w:rFonts w:hint="cs"/>
-                <w:rtl/>
-              </w:rPr>
-              <w:t xml:space="preserve">הפונקציה מכניסה את הצומת לעץ כשורש ללא ילדים, כלומר מכניסה אותו לרשימת המקושרת של השורשים לאחר המינימום ומעדכנת את המצביעים הרלוונטים בהתאם. עם זאת הפונקציה מעלה באחד את </w:t>
-            </w:r>
-            <w:proofErr w:type="spellStart"/>
-            <w:r>
-              <w:t>numRoots</w:t>
-            </w:r>
-            <w:proofErr w:type="spellEnd"/>
-            <w:r>
-              <w:rPr>
-                <w:rFonts w:hint="cs"/>
-                <w:rtl/>
-              </w:rPr>
-              <w:t xml:space="preserve"> ואת </w:t>
-            </w:r>
-            <w:r>
-              <w:t>size</w:t>
-            </w:r>
-            <w:r>
-              <w:rPr>
-                <w:rFonts w:hint="cs"/>
-                <w:rtl/>
-              </w:rPr>
-              <w:t xml:space="preserve"> של הערימה. במידה והמפתח של הצומת קטן משל המינימום או שהערימה ריקה הפונקציה מעדכנת את השדה </w:t>
-            </w:r>
-            <w:r>
-              <w:t>min</w:t>
-            </w:r>
-            <w:r>
-              <w:rPr>
-                <w:rFonts w:hint="cs"/>
-                <w:rtl/>
-              </w:rPr>
-              <w:t xml:space="preserve"> להיות הצומת שהוכנסה.</w:t>
-            </w:r>
-          </w:p>
-          <w:p>
-            <w:pPr>
-              <w:bidi/>
-              <w:rPr>
-                <w:rtl/>
-              </w:rPr>
-            </w:pPr>
-          </w:p>
-          <w:p>
-            <w:pPr>
-              <w:bidi/>
-              <w:rPr>
-                <w:rtl/>
-              </w:rPr>
-            </w:pPr>
-            <w:r>
-              <w:rPr>
-                <w:rFonts w:hint="cs"/>
-                <w:rtl/>
-              </w:rPr>
-              <w:t xml:space="preserve">סיבוכיות זמן הריצה של המתודה </w:t>
-            </w:r>
-            <w:r>
-              <w:rPr>
-                <w:rtl/>
-              </w:rPr>
-              <w:t>–</w:t>
-            </w:r>
-            <w:r>
-              <w:rPr>
-                <w:rFonts w:hint="cs"/>
-                <w:rtl/>
-              </w:rPr>
-              <w:t xml:space="preserve"> </w:t>
-            </w:r>
             <w:r>
               <w:t>O(1)</w:t>
+            </w:r>
+            <w:r>
+              <w:rPr>
+                <w:rFonts w:hint="cs"/>
+                <w:rtl/>
+              </w:rPr>
+              <w:t xml:space="preserve"> במקרה הגרוע</w:t>
             </w:r>
             <w:r>
               <w:rPr>
@@ -1403,23 +1408,7 @@
             </w:r>
             <w:proofErr w:type="spellEnd"/>
             <w:r>
-              <w:t>(</w:t>
-            </w:r>
-            <w:proofErr w:type="spellStart"/>
-            <w:r>
-              <w:t>int</w:t>
-            </w:r>
-            <w:proofErr w:type="spellEnd"/>
-            <w:r>
-              <w:t xml:space="preserve"> </w:t>
-            </w:r>
-            <w:proofErr w:type="spellStart"/>
-            <w:r>
-              <w:t>i</w:t>
-            </w:r>
-            <w:proofErr w:type="spellEnd"/>
-            <w:r>
-              <w:t xml:space="preserve">) </w:t>
+              <w:t xml:space="preserve">(int i) </w:t>
             </w:r>
           </w:p>
         </w:tc>
@@ -1433,7 +1422,6 @@
             <w:pPr>
               <w:bidi/>
               <w:rPr>
-                <w:rFonts w:hint="cs"/>
                 <w:rtl/>
               </w:rPr>
             </w:pPr>
@@ -1450,12 +1438,18 @@
               </w:rPr>
               <w:t>.</w:t>
             </w:r>
+            <w:r>
+              <w:rPr>
+                <w:rFonts w:hint="cs"/>
+                <w:rtl/>
+              </w:rPr>
+              <w:t xml:space="preserve"> תוך כדי עדכון הצומת עם המפתח המינימלי בערימה.</w:t>
+            </w:r>
           </w:p>
           <w:p>
             <w:pPr>
               <w:bidi/>
               <w:rPr>
-                <w:rFonts w:hint="cs"/>
                 <w:rtl/>
               </w:rPr>
             </w:pPr>
@@ -1464,11 +1458,305 @@
             <w:pPr>
               <w:bidi/>
               <w:rPr>
-                <w:rtl/>
-              </w:rPr>
-            </w:pPr>
-            <w:bookmarkStart w:id="0" w:name="_GoBack"/>
-            <w:bookmarkEnd w:id="0"/>
+                <w:rFonts w:hint="cs"/>
+                <w:rtl/>
+              </w:rPr>
+            </w:pPr>
+            <w:r>
+              <w:rPr>
+                <w:rFonts w:hint="cs"/>
+                <w:rtl/>
+              </w:rPr>
+              <w:t>בנוסף למחיקת הצומת שהאיבר שלו מינימלי הפונקציה מוסיפה את הילדים של הצומת הנמחק כשורשים של עצים לערימה (כל ילד עם התת עץ שלו)</w:t>
+            </w:r>
+            <w:r>
+              <w:rPr>
+                <w:rFonts w:hint="cs"/>
+                <w:rtl/>
+              </w:rPr>
+              <w:t xml:space="preserve"> בעזרת פונקציית העזר </w:t>
+            </w:r>
+            <w:r>
+              <w:rPr>
+                <w:u w:val="single"/>
+              </w:rPr>
+              <w:t>cutInternal</w:t>
+            </w:r>
+            <w:r>
+              <w:rPr>
+                <w:rFonts w:hint="cs"/>
+                <w:rtl/>
+              </w:rPr>
+              <w:t xml:space="preserve"> על כל ילד של הצומת הנמחק. </w:t>
+            </w:r>
+            <w:r>
+              <w:rPr>
+                <w:rFonts w:hint="cs"/>
+                <w:rtl/>
+              </w:rPr>
+              <w:t xml:space="preserve">לאחר מכן </w:t>
+            </w:r>
+            <w:r>
+              <w:rPr>
+                <w:rFonts w:hint="cs"/>
+                <w:rtl/>
+              </w:rPr>
+              <w:t xml:space="preserve">מבצעת </w:t>
+            </w:r>
+            <w:r>
+              <w:t>consolidate</w:t>
+            </w:r>
+            <w:r>
+              <w:rPr>
+                <w:rFonts w:hint="cs"/>
+                <w:rtl/>
+              </w:rPr>
+              <w:t xml:space="preserve"> על </w:t>
+            </w:r>
+            <w:r>
+              <w:rPr>
+                <w:rFonts w:hint="cs"/>
+                <w:rtl/>
+              </w:rPr>
+              <w:t>הערימה</w:t>
+            </w:r>
+            <w:r>
+              <w:rPr>
+                <w:rFonts w:hint="cs"/>
+                <w:rtl/>
+              </w:rPr>
+              <w:t xml:space="preserve"> </w:t>
+            </w:r>
+            <w:r>
+              <w:rPr>
+                <w:rFonts w:hint="cs"/>
+                <w:rtl/>
+              </w:rPr>
+              <w:t xml:space="preserve">בעזרת פונקציית העזר </w:t>
+            </w:r>
+            <w:r>
+              <w:rPr>
+                <w:u w:val="single"/>
+              </w:rPr>
+              <w:t>consolidate</w:t>
+            </w:r>
+            <w:r>
+              <w:rPr>
+                <w:rFonts w:hint="cs"/>
+                <w:rtl/>
+              </w:rPr>
+              <w:t xml:space="preserve"> </w:t>
+            </w:r>
+            <w:r>
+              <w:rPr>
+                <w:rFonts w:hint="cs"/>
+                <w:rtl/>
+              </w:rPr>
+              <w:t>שמופיעה בטבלה בהמשך.</w:t>
+            </w:r>
+            <w:r>
+              <w:rPr>
+                <w:rFonts w:hint="cs"/>
+                <w:rtl/>
+              </w:rPr>
+              <w:t xml:space="preserve"> </w:t>
+            </w:r>
+          </w:p>
+          <w:p>
+            <w:pPr>
+              <w:bidi/>
+              <w:rPr>
+                <w:rFonts w:hint="cs"/>
+                <w:highlight w:val="yellow"/>
+              </w:rPr>
+            </w:pPr>
+          </w:p>
+          <w:p>
+            <w:pPr>
+              <w:bidi/>
+              <w:rPr>
+                <w:rFonts w:hint="cs"/>
+                <w:rtl/>
+              </w:rPr>
+            </w:pPr>
+            <w:r>
+              <w:rPr>
+                <w:rFonts w:hint="cs"/>
+                <w:b/>
+                <w:bCs/>
+                <w:rtl/>
+              </w:rPr>
+              <w:t xml:space="preserve">סיבוכיות זמן הריצה של </w:t>
+            </w:r>
+            <w:r>
+              <w:rPr>
+                <w:rFonts w:hint="cs"/>
+                <w:b/>
+                <w:bCs/>
+                <w:rtl/>
+              </w:rPr>
+              <w:t>הפונקציה</w:t>
+            </w:r>
+            <w:r>
+              <w:rPr>
+                <w:rFonts w:hint="cs"/>
+                <w:rtl/>
+              </w:rPr>
+              <w:t xml:space="preserve"> </w:t>
+            </w:r>
+            <w:r>
+              <w:rPr>
+                <w:rtl/>
+              </w:rPr>
+              <w:t>–</w:t>
+            </w:r>
+            <w:r>
+              <w:rPr>
+                <w:rFonts w:hint="cs"/>
+                <w:rtl/>
+              </w:rPr>
+              <w:t xml:space="preserve"> </w:t>
+            </w:r>
+            <w:r>
+              <w:t>cutInternal</w:t>
+            </w:r>
+            <w:r>
+              <w:rPr>
+                <w:rFonts w:hint="cs"/>
+                <w:rtl/>
+              </w:rPr>
+              <w:t xml:space="preserve"> יחיד הוא </w:t>
+            </w:r>
+            <w:r>
+              <w:t>O(1)</w:t>
+            </w:r>
+            <w:r>
+              <w:rPr>
+                <w:rFonts w:hint="cs"/>
+                <w:rtl/>
+              </w:rPr>
+              <w:t xml:space="preserve"> פעולות, לכן על </w:t>
+            </w:r>
+            <w:r>
+              <w:t>k</w:t>
+            </w:r>
+            <w:r>
+              <w:rPr>
+                <w:rFonts w:hint="cs"/>
+                <w:rtl/>
+              </w:rPr>
+              <w:t xml:space="preserve"> ילדים של הצומת הנמחק הלולאה תיקח </w:t>
+            </w:r>
+            <w:r>
+              <w:t>O(k)</w:t>
+            </w:r>
+            <w:r>
+              <w:rPr>
+                <w:rFonts w:hint="cs"/>
+                <w:rtl/>
+              </w:rPr>
+              <w:t xml:space="preserve"> זמן. כמו שמפורט בטבלה בהמשך הפונקציה </w:t>
+            </w:r>
+            <w:r>
+              <w:t>consolidate</w:t>
+            </w:r>
+            <w:r>
+              <w:rPr>
+                <w:rFonts w:hint="cs"/>
+                <w:rtl/>
+              </w:rPr>
+              <w:t xml:space="preserve"> שמעדכנת את המינימום בנוסף להכל לוקחת </w:t>
+            </w:r>
+            <w:r>
+              <w:t>O(log n)</w:t>
+            </w:r>
+            <w:r>
+              <w:rPr>
+                <w:rFonts w:hint="cs"/>
+                <w:rtl/>
+              </w:rPr>
+              <w:t xml:space="preserve"> זמן </w:t>
+            </w:r>
+            <w:r>
+              <w:t>amortized</w:t>
+            </w:r>
+            <w:r>
+              <w:rPr>
+                <w:rFonts w:hint="cs"/>
+                <w:rtl/>
+              </w:rPr>
+              <w:t xml:space="preserve"> ו- </w:t>
+            </w:r>
+            <w:r>
+              <w:t>O(n)</w:t>
+            </w:r>
+            <w:r>
+              <w:rPr>
+                <w:rFonts w:hint="cs"/>
+                <w:rtl/>
+              </w:rPr>
+              <w:t xml:space="preserve"> זמן במקרה הגרוע. בכיתה ראינו שמספר הילדים של צומת מוגבל על ידי </w:t>
+            </w:r>
+            <w:r>
+              <w:t>log n</w:t>
+            </w:r>
+            <w:r>
+              <w:rPr>
+                <w:rFonts w:hint="cs"/>
+                <w:rtl/>
+              </w:rPr>
+              <w:t xml:space="preserve"> ולכן </w:t>
+            </w:r>
+            <w:r>
+              <w:t>O(k) = O(log n)</w:t>
+            </w:r>
+            <w:r>
+              <w:rPr>
+                <w:rFonts w:hint="cs"/>
+                <w:rtl/>
+              </w:rPr>
+              <w:t xml:space="preserve"> כלומר סך הכל </w:t>
+            </w:r>
+            <w:r>
+              <w:t>deleteMin</w:t>
+            </w:r>
+            <w:r>
+              <w:rPr>
+                <w:rFonts w:hint="cs"/>
+                <w:rtl/>
+              </w:rPr>
+              <w:t xml:space="preserve"> לוקחת במקרה הגרוע </w:t>
+            </w:r>
+            <w:r>
+              <w:t>O(n)</w:t>
+            </w:r>
+            <w:r>
+              <w:rPr>
+                <w:rFonts w:hint="cs"/>
+                <w:rtl/>
+              </w:rPr>
+              <w:t xml:space="preserve"> זמן ריצה ו - </w:t>
+            </w:r>
+            <w:r>
+              <w:t xml:space="preserve"> O(log n)</w:t>
+            </w:r>
+            <w:r>
+              <w:rPr>
+                <w:rFonts w:hint="cs"/>
+                <w:rtl/>
+              </w:rPr>
+              <w:t xml:space="preserve">זמן </w:t>
+            </w:r>
+            <w:r>
+              <w:t>amortized</w:t>
+            </w:r>
+            <w:r>
+              <w:rPr>
+                <w:rFonts w:hint="cs"/>
+                <w:rtl/>
+              </w:rPr>
+              <w:t>.</w:t>
+            </w:r>
           </w:p>
         </w:tc>
         <w:tc>
@@ -1481,13 +1769,8 @@
                 <w:rtl/>
               </w:rPr>
             </w:pPr>
-            <w:proofErr w:type="spellStart"/>
-            <w:r>
-              <w:t>deleteMin</w:t>
-            </w:r>
-            <w:proofErr w:type="spellEnd"/>
-            <w:r>
-              <w:t>()</w:t>
+            <w:r>
+              <w:t>deleteMin()</w:t>
             </w:r>
           </w:p>
         </w:tc>
@@ -1501,9 +1784,100 @@
             <w:pPr>
               <w:bidi/>
               <w:rPr>
-                <w:rtl/>
-              </w:rPr>
-            </w:pPr>
+                <w:rFonts w:hint="cs"/>
+                <w:rtl/>
+              </w:rPr>
+            </w:pPr>
+            <w:r>
+              <w:rPr>
+                <w:rFonts w:hint="cs"/>
+                <w:rtl/>
+              </w:rPr>
+              <w:t xml:space="preserve">מחזירה את הצומת עם המפתח המינימלי בערימה בעזרת המצביע </w:t>
+            </w:r>
+            <w:r>
+              <w:t>min</w:t>
+            </w:r>
+            <w:r>
+              <w:rPr>
+                <w:rFonts w:hint="cs"/>
+                <w:rtl/>
+              </w:rPr>
+              <w:t>.</w:t>
+            </w:r>
+          </w:p>
+          <w:p>
+            <w:pPr>
+              <w:bidi/>
+              <w:rPr>
+                <w:rFonts w:hint="cs"/>
+                <w:rtl/>
+              </w:rPr>
+            </w:pPr>
+          </w:p>
+          <w:p>
+            <w:pPr>
+              <w:bidi/>
+              <w:rPr>
+                <w:rFonts w:hint="cs"/>
+                <w:rtl/>
+              </w:rPr>
+            </w:pPr>
+            <w:r>
+              <w:rPr>
+                <w:rFonts w:hint="cs"/>
+                <w:b/>
+                <w:bCs/>
+                <w:rtl/>
+              </w:rPr>
+              <w:t xml:space="preserve">סיבוכיות זמן הריצה של </w:t>
+            </w:r>
+            <w:r>
+              <w:rPr>
+                <w:rFonts w:hint="cs"/>
+                <w:b/>
+                <w:bCs/>
+                <w:rtl/>
+              </w:rPr>
+              <w:t>הפונקציה</w:t>
+            </w:r>
+            <w:r>
+              <w:rPr>
+                <w:rFonts w:hint="cs"/>
+                <w:rtl/>
+              </w:rPr>
+              <w:t xml:space="preserve"> </w:t>
+            </w:r>
+            <w:r>
+              <w:rPr>
+                <w:rtl/>
+              </w:rPr>
+              <w:t>–</w:t>
+            </w:r>
+            <w:r>
+              <w:rPr>
+                <w:rFonts w:hint="cs"/>
+                <w:rtl/>
+              </w:rPr>
+              <w:t xml:space="preserve"> בדיוק פעולה אחת שלוקחת</w:t>
+            </w:r>
+            <w:r>
+              <w:rPr>
+                <w:rFonts w:hint="cs"/>
+                <w:rtl/>
+              </w:rPr>
+              <w:t xml:space="preserve"> </w:t>
+            </w:r>
+            <w:r>
+              <w:t>O(1)</w:t>
+            </w:r>
+            <w:r>
+              <w:rPr>
+                <w:rFonts w:hint="cs"/>
+                <w:rtl/>
+              </w:rPr>
+              <w:t xml:space="preserve"> במקרה הגרוע.</w:t>
+            </w:r>
           </w:p>
         </w:tc>
         <w:tc>
@@ -1536,9 +1910,139 @@
             <w:pPr>
               <w:bidi/>
               <w:rPr>
-                <w:rtl/>
-              </w:rPr>
-            </w:pPr>
+                <w:rFonts w:hint="cs"/>
+                <w:rtl/>
+              </w:rPr>
+            </w:pPr>
+            <w:r>
+              <w:rPr>
+                <w:rFonts w:hint="cs"/>
+                <w:rtl/>
+              </w:rPr>
+              <w:t xml:space="preserve">הפונקציה </w:t>
+            </w:r>
+            <w:r>
+              <w:rPr>
+                <w:rFonts w:hint="cs"/>
+                <w:rtl/>
+              </w:rPr>
+              <w:t xml:space="preserve">ממזגת את הערימה עם ערימה נוספת </w:t>
+            </w:r>
+            <w:r>
+              <w:t>heap2</w:t>
+            </w:r>
+            <w:r>
+              <w:rPr>
+                <w:rFonts w:hint="cs"/>
+                <w:rtl/>
+              </w:rPr>
+              <w:t xml:space="preserve"> על ידי שרשור שני רשימות השורשים</w:t>
+            </w:r>
+            <w:r>
+              <w:rPr>
+                <w:rFonts w:hint="cs"/>
+                <w:rtl/>
+              </w:rPr>
+              <w:t>.</w:t>
+            </w:r>
+            <w:r>
+              <w:rPr>
+                <w:rFonts w:hint="cs"/>
+                <w:rtl/>
+              </w:rPr>
+              <w:t xml:space="preserve"> הפונקציה גם מעדכנת את </w:t>
+            </w:r>
+            <w:r>
+              <w:t>min, size, numRoots</w:t>
+            </w:r>
+            <w:r>
+              <w:rPr>
+                <w:rFonts w:hint="cs"/>
+                <w:rtl/>
+              </w:rPr>
+              <w:t xml:space="preserve"> ו- </w:t>
+            </w:r>
+            <w:r>
+              <w:t>numMarked</w:t>
+            </w:r>
+            <w:r>
+              <w:rPr>
+                <w:rFonts w:hint="cs"/>
+                <w:rtl/>
+              </w:rPr>
+              <w:t xml:space="preserve"> לפי הצורך. </w:t>
+            </w:r>
+          </w:p>
+          <w:p>
+            <w:pPr>
+              <w:bidi/>
+              <w:rPr>
+                <w:rFonts w:hint="cs"/>
+                <w:rtl/>
+              </w:rPr>
+            </w:pPr>
+          </w:p>
+          <w:p>
+            <w:pPr>
+              <w:bidi/>
+              <w:rPr>
+                <w:rFonts w:hint="cs"/>
+                <w:rtl/>
+              </w:rPr>
+            </w:pPr>
+            <w:r>
+              <w:rPr>
+                <w:rFonts w:hint="cs"/>
+                <w:b/>
+                <w:bCs/>
+                <w:rtl/>
+              </w:rPr>
+              <w:t>סיבוכיות זמן הריצה של הפונקציה</w:t>
+            </w:r>
+            <w:r>
+              <w:rPr>
+                <w:rFonts w:hint="cs"/>
+                <w:rtl/>
+              </w:rPr>
+              <w:t xml:space="preserve"> </w:t>
+            </w:r>
+            <w:r>
+              <w:rPr>
+                <w:rtl/>
+              </w:rPr>
+              <w:t>–</w:t>
+            </w:r>
+            <w:r>
+              <w:rPr>
+                <w:rFonts w:hint="cs"/>
+                <w:rtl/>
+              </w:rPr>
+              <w:t xml:space="preserve"> עדכון מספר קבוע של מצביעים</w:t>
+            </w:r>
+            <w:r>
+              <w:rPr>
+                <w:rFonts w:hint="cs"/>
+                <w:rtl/>
+              </w:rPr>
+              <w:t xml:space="preserve"> וערכים</w:t>
+            </w:r>
+            <w:r>
+              <w:rPr>
+                <w:rFonts w:hint="cs"/>
+                <w:rtl/>
+              </w:rPr>
+              <w:t xml:space="preserve"> ולכן </w:t>
+            </w:r>
+            <w:r>
+              <w:t>O(1)</w:t>
+            </w:r>
+            <w:r>
+              <w:rPr>
+                <w:rFonts w:hint="cs"/>
+                <w:rtl/>
+              </w:rPr>
+              <w:t xml:space="preserve"> במקרה הגרוע.</w:t>
+            </w:r>
           </w:p>
         </w:tc>
         <w:tc>
@@ -1566,9 +2070,453 @@
             <w:pPr>
               <w:bidi/>
               <w:rPr>
-                <w:rtl/>
-              </w:rPr>
-            </w:pPr>
+                <w:rFonts w:hint="cs"/>
+                <w:rtl/>
+              </w:rPr>
+            </w:pPr>
+            <w:r>
+              <w:rPr>
+                <w:rtl/>
+              </w:rPr>
+              <w:t>ערכו של המפתח של הצומת</w:t>
+            </w:r>
+            <w:r>
+              <w:t xml:space="preserve"> x </w:t>
+            </w:r>
+            <w:r>
+              <w:rPr>
+                <w:rtl/>
+              </w:rPr>
+              <w:t>יופחת ב</w:t>
+            </w:r>
+            <w:r>
+              <w:t xml:space="preserve"> Δ </w:t>
+            </w:r>
+            <w:r>
+              <w:rPr>
+                <w:rtl/>
+              </w:rPr>
+              <w:t xml:space="preserve">כלומר, מתבצע </w:t>
+            </w:r>
+            <w:r>
+              <w:rPr>
+                <w:rFonts w:ascii="Cambria Math" w:hAnsi="Cambria Math" w:cs="Cambria Math"/>
+              </w:rPr>
+              <w:t>𝑥</w:t>
+            </w:r>
+            <w:r>
+              <w:t xml:space="preserve">. </w:t>
+            </w:r>
+            <w:r>
+              <w:rPr>
+                <w:rFonts w:ascii="Cambria Math" w:hAnsi="Cambria Math" w:cs="Cambria Math"/>
+              </w:rPr>
+              <w:t>𝑘𝑒𝑦</w:t>
+            </w:r>
+            <w:r>
+              <w:t xml:space="preserve"> ← </w:t>
+            </w:r>
+            <w:r>
+              <w:rPr>
+                <w:rFonts w:ascii="Cambria Math" w:hAnsi="Cambria Math" w:cs="Cambria Math"/>
+              </w:rPr>
+              <w:t>𝑥</w:t>
+            </w:r>
+            <w:r>
+              <w:t xml:space="preserve">. </w:t>
+            </w:r>
+            <w:r>
+              <w:rPr>
+                <w:rFonts w:ascii="Cambria Math" w:hAnsi="Cambria Math" w:cs="Cambria Math"/>
+              </w:rPr>
+              <w:t>𝑘𝑒𝑦</w:t>
+            </w:r>
+            <w:r>
+              <w:t xml:space="preserve"> </w:t>
+            </w:r>
+            <w:r>
+              <w:t xml:space="preserve">– </w:t>
+            </w:r>
+            <w:r>
+              <w:t>Δ</w:t>
+            </w:r>
+            <w:r>
+              <w:rPr>
+                <w:rFonts w:hint="cs"/>
+                <w:rtl/>
+              </w:rPr>
+              <w:t xml:space="preserve"> ולאחר מכן מבנה הערימה ישתנה כך שבסופו </w:t>
+            </w:r>
+            <w:r>
+              <w:rPr>
+                <w:rFonts w:hint="cs"/>
+                <w:rtl/>
+              </w:rPr>
+              <w:t xml:space="preserve">שוב </w:t>
+            </w:r>
+            <w:r>
+              <w:rPr>
+                <w:rFonts w:hint="cs"/>
+                <w:rtl/>
+              </w:rPr>
+              <w:t>תתקבל ערימת פיבונצ'י</w:t>
+            </w:r>
+            <w:r>
+              <w:rPr>
+                <w:rFonts w:hint="cs"/>
+                <w:rtl/>
+              </w:rPr>
+              <w:t xml:space="preserve"> מינימום</w:t>
+            </w:r>
+            <w:r>
+              <w:rPr>
+                <w:rFonts w:hint="cs"/>
+                <w:rtl/>
+              </w:rPr>
+              <w:t xml:space="preserve"> כבילה שבה לכל צומת שהו</w:t>
+            </w:r>
+            <w:r>
+              <w:rPr>
+                <w:rFonts w:hint="cs"/>
+                <w:rtl/>
+              </w:rPr>
+              <w:t>א לא שורש ההורה שלו</w:t>
+            </w:r>
+            <w:r>
+              <w:rPr>
+                <w:rFonts w:hint="cs"/>
+                <w:rtl/>
+              </w:rPr>
+              <w:t xml:space="preserve"> בעל מפתח נמוך יותר ממנו</w:t>
+            </w:r>
+            <w:r>
+              <w:rPr>
+                <w:rFonts w:hint="cs"/>
+                <w:rtl/>
+              </w:rPr>
+              <w:t>.</w:t>
+            </w:r>
+          </w:p>
+          <w:p>
+            <w:pPr>
+              <w:bidi/>
+              <w:rPr>
+                <w:rFonts w:hint="cs"/>
+                <w:rtl/>
+              </w:rPr>
+            </w:pPr>
+          </w:p>
+          <w:p>
+            <w:pPr>
+              <w:bidi/>
+              <w:rPr>
+                <w:rFonts w:hint="cs"/>
+                <w:rtl/>
+              </w:rPr>
+            </w:pPr>
+            <w:r>
+              <w:rPr>
+                <w:rFonts w:hint="cs"/>
+                <w:b/>
+                <w:bCs/>
+                <w:rtl/>
+              </w:rPr>
+              <w:t>סיבוכיות זמן הריצה של הפונקציה</w:t>
+            </w:r>
+            <w:r>
+              <w:rPr>
+                <w:rFonts w:hint="cs"/>
+                <w:rtl/>
+              </w:rPr>
+              <w:t xml:space="preserve"> </w:t>
+            </w:r>
+            <w:r>
+              <w:rPr>
+                <w:rtl/>
+              </w:rPr>
+              <w:t>–</w:t>
+            </w:r>
+            <w:r>
+              <w:rPr>
+                <w:rFonts w:hint="cs"/>
+                <w:rtl/>
+              </w:rPr>
+              <w:t xml:space="preserve"> </w:t>
+            </w:r>
+            <w:r>
+              <w:rPr>
+                <w:rFonts w:hint="cs"/>
+                <w:rtl/>
+              </w:rPr>
+              <w:t xml:space="preserve">אם </w:t>
+            </w:r>
+            <w:r>
+              <w:t>x</w:t>
+            </w:r>
+            <w:r>
+              <w:rPr>
+                <w:rFonts w:hint="cs"/>
+                <w:rtl/>
+              </w:rPr>
+              <w:t xml:space="preserve"> הוא לא שורש ולאחר הורדת ערך המפתח שלו הוא בעל מפתח קטן משל ההורה שלו משתמשים בשתי פעולות עזר </w:t>
+            </w:r>
+            <w:r>
+              <w:rPr>
+                <w:rtl/>
+              </w:rPr>
+              <w:t>–</w:t>
+            </w:r>
+            <w:r>
+              <w:rPr>
+                <w:rFonts w:hint="cs"/>
+                <w:rtl/>
+              </w:rPr>
+              <w:t xml:space="preserve"> הראשונה </w:t>
+            </w:r>
+            <w:r>
+              <w:rPr>
+                <w:u w:val="single"/>
+              </w:rPr>
+              <w:t>cut</w:t>
+            </w:r>
+            <w:r>
+              <w:rPr>
+                <w:rFonts w:hint="cs"/>
+                <w:rtl/>
+              </w:rPr>
+              <w:t xml:space="preserve"> על </w:t>
+            </w:r>
+            <w:r>
+              <w:t>x</w:t>
+            </w:r>
+            <w:r>
+              <w:rPr>
+                <w:rFonts w:hint="cs"/>
+                <w:rtl/>
+              </w:rPr>
+              <w:t xml:space="preserve"> </w:t>
+            </w:r>
+            <w:r>
+              <w:rPr>
+                <w:rFonts w:hint="cs"/>
+                <w:rtl/>
+              </w:rPr>
+              <w:lastRenderedPageBreak/>
+              <w:t xml:space="preserve">וההורה שלו והשנייה </w:t>
+            </w:r>
+            <w:r>
+              <w:rPr>
+                <w:u w:val="single"/>
+              </w:rPr>
+              <w:t>cascadingCut</w:t>
+            </w:r>
+            <w:r>
+              <w:rPr>
+                <w:rFonts w:hint="cs"/>
+                <w:rtl/>
+              </w:rPr>
+              <w:t xml:space="preserve"> על ההורה של </w:t>
+            </w:r>
+            <w:r>
+              <w:t>x</w:t>
+            </w:r>
+            <w:r>
+              <w:rPr>
+                <w:rFonts w:hint="cs"/>
+                <w:rtl/>
+              </w:rPr>
+              <w:t xml:space="preserve">. בנוסף אם המפתח המעודכן קטן יותר מהמפתח של </w:t>
+            </w:r>
+            <w:r>
+              <w:t>min</w:t>
+            </w:r>
+            <w:r>
+              <w:rPr>
+                <w:rFonts w:hint="cs"/>
+                <w:rtl/>
+              </w:rPr>
+              <w:t xml:space="preserve"> מעדכנים את </w:t>
+            </w:r>
+            <w:r>
+              <w:t>min</w:t>
+            </w:r>
+            <w:r>
+              <w:rPr>
+                <w:rFonts w:hint="cs"/>
+                <w:rtl/>
+              </w:rPr>
+              <w:t xml:space="preserve"> להיות </w:t>
+            </w:r>
+            <w:r>
+              <w:t>x</w:t>
+            </w:r>
+            <w:r>
+              <w:rPr>
+                <w:rFonts w:hint="cs"/>
+                <w:rtl/>
+              </w:rPr>
+              <w:t>.</w:t>
+            </w:r>
+          </w:p>
+          <w:p>
+            <w:pPr>
+              <w:bidi/>
+              <w:rPr>
+                <w:rFonts w:hint="cs"/>
+                <w:rtl/>
+              </w:rPr>
+            </w:pPr>
+          </w:p>
+          <w:p>
+            <w:pPr>
+              <w:bidi/>
+              <w:rPr>
+                <w:rFonts w:hint="cs"/>
+                <w:rtl/>
+              </w:rPr>
+            </w:pPr>
+            <w:r>
+              <w:rPr>
+                <w:rFonts w:hint="cs"/>
+                <w:b/>
+                <w:bCs/>
+                <w:rtl/>
+              </w:rPr>
+              <w:t>סיבוכיות זמן הריצה של הפונקציה</w:t>
+            </w:r>
+            <w:r>
+              <w:rPr>
+                <w:rFonts w:hint="cs"/>
+                <w:rtl/>
+              </w:rPr>
+              <w:t xml:space="preserve"> </w:t>
+            </w:r>
+            <w:r>
+              <w:rPr>
+                <w:rtl/>
+              </w:rPr>
+              <w:t>–</w:t>
+            </w:r>
+            <w:r>
+              <w:rPr>
+                <w:rFonts w:hint="cs"/>
+                <w:rtl/>
+              </w:rPr>
+              <w:t xml:space="preserve"> </w:t>
+            </w:r>
+            <w:r>
+              <w:t>Cut</w:t>
+            </w:r>
+            <w:r>
+              <w:rPr>
+                <w:rFonts w:hint="cs"/>
+                <w:rtl/>
+              </w:rPr>
+              <w:t xml:space="preserve"> לוקח </w:t>
+            </w:r>
+            <w:r>
+              <w:t>O(1)</w:t>
+            </w:r>
+            <w:r>
+              <w:rPr>
+                <w:rFonts w:hint="cs"/>
+                <w:rtl/>
+              </w:rPr>
+              <w:t xml:space="preserve"> זמן ו- </w:t>
+            </w:r>
+            <w:r>
+              <w:t>cascadingCut</w:t>
+            </w:r>
+            <w:r>
+              <w:rPr>
+                <w:rFonts w:hint="cs"/>
+                <w:rtl/>
+              </w:rPr>
+              <w:t xml:space="preserve"> לוקח </w:t>
+            </w:r>
+            <w:r>
+              <w:t>O(log n)</w:t>
+            </w:r>
+            <w:r>
+              <w:rPr>
+                <w:rFonts w:hint="cs"/>
+                <w:rtl/>
+              </w:rPr>
+              <w:t xml:space="preserve"> זמן במקרה הגרוע ו- </w:t>
+            </w:r>
+            <w:r>
+              <w:t>O(1)</w:t>
+            </w:r>
+            <w:r>
+              <w:rPr>
+                <w:rFonts w:hint="cs"/>
+                <w:rtl/>
+              </w:rPr>
+              <w:t xml:space="preserve"> זמן </w:t>
+            </w:r>
+            <w:r>
+              <w:t>amortized</w:t>
+            </w:r>
+            <w:r>
+              <w:rPr>
+                <w:rFonts w:hint="cs"/>
+                <w:rtl/>
+              </w:rPr>
+              <w:t xml:space="preserve"> לכן סך הכל </w:t>
+            </w:r>
+            <w:r>
+              <w:t>decreaseKey</w:t>
+            </w:r>
+            <w:r>
+              <w:rPr>
+                <w:rFonts w:hint="cs"/>
+                <w:rtl/>
+              </w:rPr>
+              <w:t xml:space="preserve"> תתבצע ב </w:t>
+            </w:r>
+            <w:r>
+              <w:rPr>
+                <w:rtl/>
+              </w:rPr>
+              <w:t>–</w:t>
+            </w:r>
+            <w:r>
+              <w:rPr>
+                <w:rFonts w:hint="cs"/>
+                <w:rtl/>
+              </w:rPr>
+              <w:t xml:space="preserve"> </w:t>
+            </w:r>
+            <w:r>
+              <w:t>O(log n)</w:t>
+            </w:r>
+            <w:r>
+              <w:rPr>
+                <w:rFonts w:hint="cs"/>
+                <w:rtl/>
+              </w:rPr>
+              <w:t xml:space="preserve"> זמן במקרה הגרוע וב- </w:t>
+            </w:r>
+            <w:r>
+              <w:t>O(1)</w:t>
+            </w:r>
+            <w:r>
+              <w:rPr>
+                <w:rFonts w:hint="cs"/>
+                <w:rtl/>
+              </w:rPr>
+              <w:t xml:space="preserve"> זמן </w:t>
+            </w:r>
+            <w:r>
+              <w:t>amortized</w:t>
+            </w:r>
+            <w:r>
+              <w:rPr>
+                <w:rFonts w:hint="cs"/>
+                <w:rtl/>
+              </w:rPr>
+              <w:t>.</w:t>
+            </w:r>
           </w:p>
         </w:tc>
         <w:tc>
@@ -1582,15 +2530,16 @@
               </w:rPr>
             </w:pPr>
             <w:r>
-              <w:t>Delete(</w:t>
+              <w:lastRenderedPageBreak/>
+              <w:t xml:space="preserve">decreaseKey(HeapNode </w:t>
             </w:r>
             <w:proofErr w:type="spellStart"/>
             <w:r>
-              <w:t>HeapNode</w:t>
+              <w:t>x,int</w:t>
             </w:r>
             <w:proofErr w:type="spellEnd"/>
             <w:r>
-              <w:t xml:space="preserve"> x)</w:t>
+              <w:t xml:space="preserve"> ∆)</w:t>
             </w:r>
           </w:p>
         </w:tc>
@@ -1604,9 +2553,135 @@
             <w:pPr>
               <w:bidi/>
               <w:rPr>
-                <w:rtl/>
-              </w:rPr>
-            </w:pPr>
+                <w:rFonts w:hint="cs"/>
+                <w:rtl/>
+              </w:rPr>
+            </w:pPr>
+            <w:r>
+              <w:rPr>
+                <w:rFonts w:hint="cs"/>
+                <w:rtl/>
+              </w:rPr>
+              <w:lastRenderedPageBreak/>
+              <w:t xml:space="preserve">הפונקצייה משתמשת תחילה בפונקציה </w:t>
+            </w:r>
+            <w:r>
+              <w:rPr>
+                <w:u w:val="single"/>
+              </w:rPr>
+              <w:t>decreaseKey</w:t>
+            </w:r>
+            <w:r>
+              <w:rPr>
+                <w:rFonts w:hint="cs"/>
+                <w:rtl/>
+              </w:rPr>
+              <w:t xml:space="preserve"> על מנת להוריד את ערך המפתח של </w:t>
+            </w:r>
+            <w:r>
+              <w:t>x</w:t>
+            </w:r>
+            <w:r>
+              <w:rPr>
+                <w:rFonts w:hint="cs"/>
+                <w:rtl/>
+              </w:rPr>
+              <w:t xml:space="preserve"> להיות מתחת למינימום הנוכחי ובכך הופכת את </w:t>
+            </w:r>
+            <w:r>
+              <w:t>x</w:t>
+            </w:r>
+            <w:r>
+              <w:rPr>
+                <w:rFonts w:hint="cs"/>
+                <w:rtl/>
+              </w:rPr>
+              <w:t xml:space="preserve"> להיות המינימום החדש ולאחר מכן מוחקת את המינימום החדש שהוא </w:t>
+            </w:r>
+            <w:r>
+              <w:t>x</w:t>
+            </w:r>
+            <w:r>
+              <w:rPr>
+                <w:rFonts w:hint="cs"/>
+                <w:rtl/>
+              </w:rPr>
+              <w:t xml:space="preserve"> בעזרת </w:t>
+            </w:r>
+            <w:r>
+              <w:rPr>
+                <w:u w:val="single"/>
+              </w:rPr>
+              <w:t>deleteMin</w:t>
+            </w:r>
+            <w:r>
+              <w:rPr>
+                <w:rFonts w:hint="cs"/>
+                <w:rtl/>
+              </w:rPr>
+              <w:t xml:space="preserve">. </w:t>
+            </w:r>
+            <w:r>
+              <w:rPr>
+                <w:rFonts w:hint="cs"/>
+                <w:rtl/>
+              </w:rPr>
+              <w:t xml:space="preserve">לכן סך הכל לוקחת </w:t>
+            </w:r>
+            <w:r>
+              <w:t>O(n)</w:t>
+            </w:r>
+            <w:r>
+              <w:rPr>
+                <w:rFonts w:hint="cs"/>
+                <w:rtl/>
+              </w:rPr>
+              <w:t xml:space="preserve"> זמן במקרה הגרוע ו- </w:t>
+            </w:r>
+            <w:r>
+              <w:t>O(log n)</w:t>
+            </w:r>
+            <w:r>
+              <w:rPr>
+                <w:rFonts w:hint="cs"/>
+                <w:rtl/>
+              </w:rPr>
+              <w:t xml:space="preserve"> זמן </w:t>
+            </w:r>
+            <w:r>
+              <w:t>amortized</w:t>
+            </w:r>
+            <w:r>
+              <w:rPr>
+                <w:rFonts w:hint="cs"/>
+                <w:rtl/>
+              </w:rPr>
+              <w:t xml:space="preserve"> </w:t>
+            </w:r>
+            <w:r>
+              <w:rPr>
+                <w:rFonts w:hint="cs"/>
+                <w:rtl/>
+              </w:rPr>
+              <w:t>בגלל</w:t>
+            </w:r>
+            <w:r>
+              <w:rPr>
+                <w:rFonts w:hint="cs"/>
+                <w:rtl/>
+              </w:rPr>
+              <w:t xml:space="preserve"> </w:t>
+            </w:r>
+            <w:r>
+              <w:t>deleteMin</w:t>
+            </w:r>
+            <w:r>
+              <w:rPr>
+                <w:rFonts w:hint="cs"/>
+                <w:rtl/>
+              </w:rPr>
+              <w:t>.</w:t>
+            </w:r>
           </w:p>
         </w:tc>
         <w:tc>
@@ -1619,34 +2694,1547 @@
                 <w:rtl/>
               </w:rPr>
             </w:pPr>
+            <w:r>
+              <w:t>Delete(HeapNode x)</w:t>
+            </w:r>
+          </w:p>
+        </w:tc>
+      </w:tr>
+      <w:tr>
+        <w:tc>
+          <w:tcPr>
+            <w:tcW w:w="8080" w:type="dxa"/>
+          </w:tcPr>
+          <w:p>
+            <w:pPr>
+              <w:bidi/>
+              <w:rPr>
+                <w:rFonts w:hint="cs"/>
+                <w:rtl/>
+              </w:rPr>
+            </w:pPr>
+            <w:r>
+              <w:rPr>
+                <w:rFonts w:hint="cs"/>
+                <w:rtl/>
+              </w:rPr>
+              <w:t xml:space="preserve">מחזירה </w:t>
+            </w:r>
+            <w:r>
+              <w:t>True</w:t>
+            </w:r>
+            <w:r>
+              <w:rPr>
+                <w:rFonts w:hint="cs"/>
+                <w:rtl/>
+              </w:rPr>
+              <w:t xml:space="preserve"> אם ורק אם הערימה ריקה. כלומר אם </w:t>
+            </w:r>
+            <w:r>
+              <w:t>size = 0</w:t>
+            </w:r>
+            <w:r>
+              <w:rPr>
+                <w:rFonts w:hint="cs"/>
+                <w:rtl/>
+              </w:rPr>
+              <w:t>.</w:t>
+            </w:r>
+          </w:p>
+          <w:p>
+            <w:pPr>
+              <w:tabs>
+                <w:tab w:val="left" w:pos="1639"/>
+              </w:tabs>
+              <w:bidi/>
+              <w:rPr>
+                <w:rFonts w:hint="cs"/>
+                <w:rtl/>
+              </w:rPr>
+            </w:pPr>
+            <w:r>
+              <w:rPr>
+                <w:rtl/>
+              </w:rPr>
+              <w:tab/>
+            </w:r>
+          </w:p>
+          <w:p>
+            <w:pPr>
+              <w:bidi/>
+              <w:rPr>
+                <w:rFonts w:hint="cs"/>
+                <w:rtl/>
+              </w:rPr>
+            </w:pPr>
+            <w:r>
+              <w:rPr>
+                <w:rFonts w:hint="cs"/>
+                <w:b/>
+                <w:bCs/>
+                <w:rtl/>
+              </w:rPr>
+              <w:t>סיבוכיות זמן הריצה של הפונקציה</w:t>
+            </w:r>
+            <w:r>
+              <w:rPr>
+                <w:rFonts w:hint="cs"/>
+                <w:rtl/>
+              </w:rPr>
+              <w:t xml:space="preserve"> </w:t>
+            </w:r>
+            <w:r>
+              <w:rPr>
+                <w:rtl/>
+              </w:rPr>
+              <w:t>–</w:t>
+            </w:r>
+            <w:r>
+              <w:rPr>
+                <w:rFonts w:hint="cs"/>
+                <w:rtl/>
+              </w:rPr>
+              <w:t xml:space="preserve"> בדיוק פעולה אחת שלוקחת </w:t>
+            </w:r>
+            <w:r>
+              <w:t>O(1)</w:t>
+            </w:r>
+            <w:r>
+              <w:rPr>
+                <w:rFonts w:hint="cs"/>
+                <w:rtl/>
+              </w:rPr>
+              <w:t xml:space="preserve"> במקרה הגרוע.</w:t>
+            </w:r>
+          </w:p>
+        </w:tc>
+        <w:tc>
+          <w:tcPr>
+            <w:tcW w:w="3119" w:type="dxa"/>
+          </w:tcPr>
+          <w:p>
+            <w:r>
+              <w:t>empty()</w:t>
+            </w:r>
+          </w:p>
+        </w:tc>
+      </w:tr>
+      <w:tr>
+        <w:tc>
+          <w:tcPr>
+            <w:tcW w:w="8080" w:type="dxa"/>
+          </w:tcPr>
+          <w:p>
+            <w:pPr>
+              <w:bidi/>
+              <w:rPr>
+                <w:rFonts w:hint="cs"/>
+                <w:rtl/>
+              </w:rPr>
+            </w:pPr>
+            <w:r>
+              <w:rPr>
+                <w:rFonts w:hint="cs"/>
+                <w:rtl/>
+              </w:rPr>
+              <w:t xml:space="preserve">מחזירה את מספר הצמתים בערימה. כלומר את </w:t>
+            </w:r>
+            <w:r>
+              <w:t>size</w:t>
+            </w:r>
+            <w:r>
+              <w:rPr>
+                <w:rFonts w:hint="cs"/>
+                <w:rtl/>
+              </w:rPr>
+              <w:t>.</w:t>
+            </w:r>
+          </w:p>
+          <w:p>
+            <w:pPr>
+              <w:bidi/>
+              <w:rPr>
+                <w:rFonts w:hint="cs"/>
+                <w:rtl/>
+              </w:rPr>
+            </w:pPr>
+          </w:p>
+          <w:p>
+            <w:pPr>
+              <w:bidi/>
+              <w:rPr>
+                <w:rFonts w:hint="cs"/>
+                <w:rtl/>
+              </w:rPr>
+            </w:pPr>
+            <w:r>
+              <w:rPr>
+                <w:rFonts w:hint="cs"/>
+                <w:b/>
+                <w:bCs/>
+                <w:rtl/>
+              </w:rPr>
+              <w:t>סיבוכיות זמן הריצה של הפונקציה</w:t>
+            </w:r>
+            <w:r>
+              <w:rPr>
+                <w:rFonts w:hint="cs"/>
+                <w:rtl/>
+              </w:rPr>
+              <w:t xml:space="preserve"> </w:t>
+            </w:r>
+            <w:r>
+              <w:rPr>
+                <w:rtl/>
+              </w:rPr>
+              <w:t>–</w:t>
+            </w:r>
+            <w:r>
+              <w:rPr>
+                <w:rFonts w:hint="cs"/>
+                <w:rtl/>
+              </w:rPr>
+              <w:t xml:space="preserve"> בדיוק פעולה אחת שלוקחת </w:t>
+            </w:r>
+            <w:r>
+              <w:t>O(1)</w:t>
+            </w:r>
+            <w:r>
+              <w:rPr>
+                <w:rFonts w:hint="cs"/>
+                <w:rtl/>
+              </w:rPr>
+              <w:t xml:space="preserve"> במקרה הגרוע.</w:t>
+            </w:r>
+          </w:p>
+        </w:tc>
+        <w:tc>
+          <w:tcPr>
+            <w:tcW w:w="3119" w:type="dxa"/>
+          </w:tcPr>
+          <w:p>
+            <w:r>
+              <w:t>Size()</w:t>
+            </w:r>
+          </w:p>
+        </w:tc>
+      </w:tr>
+      <w:tr>
+        <w:tc>
+          <w:tcPr>
+            <w:tcW w:w="8080" w:type="dxa"/>
+          </w:tcPr>
+          <w:p>
+            <w:pPr>
+              <w:bidi/>
+              <w:rPr>
+                <w:rFonts w:hint="cs"/>
+                <w:rtl/>
+              </w:rPr>
+            </w:pPr>
+            <w:r>
+              <w:rPr>
+                <w:rtl/>
+              </w:rPr>
+              <w:t>הפונקציה מחזירה מערך מונים כך שבאינדקס</w:t>
+            </w:r>
+            <w:r>
+              <w:t xml:space="preserve"> i </w:t>
+            </w:r>
+            <w:r>
+              <w:rPr>
+                <w:rtl/>
+              </w:rPr>
+              <w:t xml:space="preserve">שמור כמה עצים יש בערימה שהסדר </w:t>
+            </w:r>
+            <w:r>
+              <w:rPr>
+                <w:rtl/>
+              </w:rPr>
+              <w:t>שלהם הו</w:t>
+            </w:r>
+            <w:r>
+              <w:rPr>
+                <w:rFonts w:hint="cs"/>
+                <w:rtl/>
+              </w:rPr>
+              <w:t xml:space="preserve">א </w:t>
+            </w:r>
+            <w:r>
+              <w:t>i</w:t>
+            </w:r>
+            <w:r>
+              <w:rPr>
+                <w:rFonts w:hint="cs"/>
+                <w:rtl/>
+              </w:rPr>
+              <w:t xml:space="preserve">. </w:t>
+            </w:r>
+            <w:r>
+              <w:rPr>
+                <w:rtl/>
+              </w:rPr>
+              <w:t>כלומר, היא מחזירה מערך של</w:t>
+            </w:r>
+            <w:r>
+              <w:t xml:space="preserve"> integers </w:t>
+            </w:r>
+            <w:r>
+              <w:rPr>
+                <w:rtl/>
+              </w:rPr>
+              <w:t>כך שלכל אינדקס</w:t>
+            </w:r>
+            <w:r>
+              <w:t xml:space="preserve"> i </w:t>
+            </w:r>
+            <w:r>
+              <w:rPr>
+                <w:rtl/>
+              </w:rPr>
+              <w:t>בין 0 עד הדרגה המקסימלית של עץ שקיימת בערימה, הערך שמוחזר במערך הו</w:t>
+            </w:r>
+            <w:r>
+              <w:rPr>
+                <w:rtl/>
+              </w:rPr>
+              <w:t>א מספר העצים שקיימים בערימה מסד</w:t>
+            </w:r>
+            <w:r>
+              <w:rPr>
+                <w:rFonts w:hint="cs"/>
+                <w:rtl/>
+              </w:rPr>
+              <w:t xml:space="preserve">ר </w:t>
+            </w:r>
+            <w:r>
+              <w:t>i</w:t>
+            </w:r>
+            <w:r>
+              <w:rPr>
+                <w:rFonts w:hint="cs"/>
+                <w:rtl/>
+              </w:rPr>
+              <w:t>.</w:t>
+            </w:r>
+          </w:p>
+          <w:p>
+            <w:pPr>
+              <w:bidi/>
+              <w:rPr>
+                <w:rFonts w:hint="cs"/>
+                <w:rtl/>
+              </w:rPr>
+            </w:pPr>
+          </w:p>
+          <w:p>
+            <w:pPr>
+              <w:bidi/>
+              <w:rPr>
+                <w:rFonts w:hint="cs"/>
+                <w:rtl/>
+              </w:rPr>
+            </w:pPr>
+            <w:r>
+              <w:rPr>
+                <w:rFonts w:hint="cs"/>
+                <w:rtl/>
+              </w:rPr>
+              <w:t xml:space="preserve">הפונקציה משתמשת בפונקציית עזר </w:t>
+            </w:r>
+            <w:r>
+              <w:rPr>
+                <w:u w:val="single"/>
+              </w:rPr>
+              <w:t>getMaxDegree</w:t>
+            </w:r>
+            <w:r>
+              <w:rPr>
+                <w:rFonts w:hint="cs"/>
+                <w:rtl/>
+              </w:rPr>
+              <w:t xml:space="preserve"> כדי למצוא את הדרגה המקסימלית בערימה ויוצרת מערך בגודל מתאים, לאחר מכן עוברת על כל שורש פעם אחת כדי לעדכן את המערך בערכים מתאימים לכל דרגה.</w:t>
+            </w:r>
+          </w:p>
+          <w:p>
+            <w:pPr>
+              <w:bidi/>
+              <w:rPr>
+                <w:rFonts w:hint="cs"/>
+                <w:rtl/>
+              </w:rPr>
+            </w:pPr>
+          </w:p>
+          <w:p>
+            <w:pPr>
+              <w:bidi/>
+              <w:rPr>
+                <w:rFonts w:hint="cs"/>
+                <w:rtl/>
+              </w:rPr>
+            </w:pPr>
+            <w:r>
+              <w:rPr>
+                <w:rFonts w:hint="cs"/>
+                <w:rtl/>
+              </w:rPr>
+              <w:t>(לא נדרשנו לנתח זמן ריצה)</w:t>
+            </w:r>
+          </w:p>
+        </w:tc>
+        <w:tc>
+          <w:tcPr>
+            <w:tcW w:w="3119" w:type="dxa"/>
+          </w:tcPr>
+          <w:p>
             <w:proofErr w:type="spellStart"/>
             <w:r>
-              <w:t>decreaseKey</w:t>
+              <w:t>countersRep</w:t>
             </w:r>
             <w:proofErr w:type="spellEnd"/>
             <w:r>
-              <w:t>(</w:t>
+              <w:t>()</w:t>
+            </w:r>
+          </w:p>
+        </w:tc>
+      </w:tr>
+      <w:tr>
+        <w:tc>
+          <w:tcPr>
+            <w:tcW w:w="8080" w:type="dxa"/>
+          </w:tcPr>
+          <w:p>
+            <w:pPr>
+              <w:bidi/>
+              <w:rPr>
+                <w:rFonts w:hint="cs"/>
+                <w:rtl/>
+              </w:rPr>
+            </w:pPr>
+            <w:r>
+              <w:rPr>
+                <w:rtl/>
+              </w:rPr>
+              <w:t>הפונקציה מחזירה את ערך הפוטנציאל הנוכחי של הערימה</w:t>
+            </w:r>
+            <w:r>
+              <w:rPr>
+                <w:rFonts w:hint="cs"/>
+                <w:rtl/>
+              </w:rPr>
+              <w:t xml:space="preserve"> כפי שהגדרנו בשיעור </w:t>
+            </w:r>
+            <w:r>
+              <w:rPr>
+                <w:rtl/>
+              </w:rPr>
+              <w:t>–</w:t>
+            </w:r>
+            <w:r>
+              <w:rPr>
+                <w:rFonts w:hint="cs"/>
+                <w:rtl/>
+              </w:rPr>
+              <w:t xml:space="preserve"> שהוא מספר העצים ועוד פעמיים מספר הצמתים המסומנים.</w:t>
+            </w:r>
+          </w:p>
+          <w:p>
+            <w:pPr>
+              <w:bidi/>
+              <w:rPr>
+                <w:rFonts w:hint="cs"/>
+                <w:rtl/>
+              </w:rPr>
+            </w:pPr>
+          </w:p>
+          <w:p>
+            <w:pPr>
+              <w:bidi/>
+              <w:rPr>
+                <w:rFonts w:hint="cs"/>
+                <w:rtl/>
+              </w:rPr>
+            </w:pPr>
+            <w:r>
+              <w:rPr>
+                <w:rFonts w:hint="cs"/>
+                <w:b/>
+                <w:bCs/>
+                <w:rtl/>
+              </w:rPr>
+              <w:t>סיבוכיות זמן הריצה של הפונקציה</w:t>
+            </w:r>
+            <w:r>
+              <w:rPr>
+                <w:rFonts w:hint="cs"/>
+                <w:rtl/>
+              </w:rPr>
+              <w:t xml:space="preserve"> </w:t>
+            </w:r>
+            <w:r>
+              <w:rPr>
+                <w:rtl/>
+              </w:rPr>
+              <w:t>–</w:t>
+            </w:r>
+            <w:r>
+              <w:rPr>
+                <w:rFonts w:hint="cs"/>
+                <w:rtl/>
+              </w:rPr>
+              <w:t xml:space="preserve"> בדיוק </w:t>
+            </w:r>
+            <w:r>
+              <w:rPr>
+                <w:rFonts w:hint="cs"/>
+                <w:rtl/>
+              </w:rPr>
+              <w:t>שורה</w:t>
+            </w:r>
+            <w:r>
+              <w:rPr>
+                <w:rFonts w:hint="cs"/>
+                <w:rtl/>
+              </w:rPr>
+              <w:t xml:space="preserve"> אחת שלוקחת </w:t>
+            </w:r>
+            <w:r>
+              <w:t>O(1)</w:t>
+            </w:r>
+            <w:r>
+              <w:rPr>
+                <w:rFonts w:hint="cs"/>
+                <w:rtl/>
+              </w:rPr>
+              <w:t xml:space="preserve"> במקרה הגרוע.</w:t>
+            </w:r>
+          </w:p>
+        </w:tc>
+        <w:tc>
+          <w:tcPr>
+            <w:tcW w:w="3119" w:type="dxa"/>
+          </w:tcPr>
+          <w:p>
+            <w:r>
+              <w:t>potential()</w:t>
+            </w:r>
+          </w:p>
+        </w:tc>
+      </w:tr>
+      <w:tr>
+        <w:tc>
+          <w:tcPr>
+            <w:tcW w:w="8080" w:type="dxa"/>
+          </w:tcPr>
+          <w:p>
+            <w:pPr>
+              <w:bidi/>
+              <w:rPr>
+                <w:rFonts w:hint="cs"/>
+                <w:rtl/>
+              </w:rPr>
+            </w:pPr>
+            <w:r>
+              <w:rPr>
+                <w:rtl/>
+              </w:rPr>
+              <w:t>פונקציה סטטית זו מחזירה את מספר כל פעולות ה</w:t>
+            </w:r>
+            <w:r>
+              <w:t xml:space="preserve"> cut </w:t>
+            </w:r>
+            <w:r>
+              <w:rPr>
+                <w:rtl/>
+              </w:rPr>
+              <w:t>שבוצעו מתחילת ריצת התוכנית. פעולת</w:t>
+            </w:r>
+            <w:r>
+              <w:t xml:space="preserve"> cut</w:t>
+            </w:r>
+            <w:r>
+              <w:rPr>
+                <w:rFonts w:hint="cs"/>
+                <w:rtl/>
+              </w:rPr>
+              <w:t xml:space="preserve"> </w:t>
+            </w:r>
+            <w:r>
+              <w:rPr>
+                <w:rtl/>
+              </w:rPr>
+              <w:t>קורת בזמן</w:t>
+            </w:r>
+            <w:r>
+              <w:t xml:space="preserve"> decreaseKey </w:t>
+            </w:r>
+            <w:r>
+              <w:rPr>
+                <w:rtl/>
+              </w:rPr>
+              <w:t xml:space="preserve">כאשר מנתקים תת-עץ מהאבא שלו. </w:t>
+            </w:r>
+            <w:r>
+              <w:rPr>
+                <w:rFonts w:hint="cs"/>
+                <w:rtl/>
+              </w:rPr>
+              <w:t>נספרות</w:t>
+            </w:r>
+            <w:r>
+              <w:rPr>
+                <w:rtl/>
+              </w:rPr>
+              <w:t xml:space="preserve"> כל פעולות הניתוק שמתבצעות: גם את פעולת ה</w:t>
+            </w:r>
+            <w:r>
+              <w:t xml:space="preserve"> cut </w:t>
+            </w:r>
+            <w:r>
+              <w:rPr>
+                <w:rtl/>
+              </w:rPr>
+              <w:t>הישירה של ניתוק תת-העץ מהאבא שלו, וגם את פעולות ה</w:t>
+            </w:r>
+            <w:r>
+              <w:t xml:space="preserve">- cut </w:t>
+            </w:r>
+            <w:r>
+              <w:rPr>
+                <w:rFonts w:hint="cs"/>
+                <w:rtl/>
+              </w:rPr>
+              <w:t xml:space="preserve"> </w:t>
+            </w:r>
+            <w:r>
+              <w:rPr>
+                <w:rtl/>
+              </w:rPr>
+              <w:t>שמבוצעות במהלך ה</w:t>
+            </w:r>
+            <w:r>
+              <w:rPr>
+                <w:rFonts w:hint="cs"/>
+                <w:rtl/>
+              </w:rPr>
+              <w:t xml:space="preserve">- </w:t>
+            </w:r>
+            <w:r>
+              <w:t>cascadingCut</w:t>
+            </w:r>
+            <w:r>
+              <w:rPr>
+                <w:rFonts w:hint="cs"/>
+                <w:rtl/>
+              </w:rPr>
+              <w:t xml:space="preserve">. הפונרציה רק מחזירה את הערך הסטטי של המחלקה </w:t>
             </w:r>
             <w:proofErr w:type="spellStart"/>
             <w:r>
-              <w:t>HeapNode</w:t>
+              <w:t>totalCuts</w:t>
             </w:r>
             <w:proofErr w:type="spellEnd"/>
             <w:r>
+              <w:rPr>
+                <w:rFonts w:hint="cs"/>
+                <w:rtl/>
+              </w:rPr>
+              <w:t>.</w:t>
+            </w:r>
+          </w:p>
+          <w:p>
+            <w:pPr>
+              <w:bidi/>
+              <w:rPr>
+                <w:rFonts w:hint="cs"/>
+                <w:rtl/>
+              </w:rPr>
+            </w:pPr>
+          </w:p>
+          <w:p>
+            <w:pPr>
+              <w:bidi/>
+              <w:rPr>
+                <w:rFonts w:hint="cs"/>
+                <w:rtl/>
+              </w:rPr>
+            </w:pPr>
+            <w:r>
               <w:t xml:space="preserve"> </w:t>
             </w:r>
+            <w:r>
+              <w:rPr>
+                <w:rFonts w:hint="cs"/>
+                <w:b/>
+                <w:bCs/>
+                <w:rtl/>
+              </w:rPr>
+              <w:t>סיבוכיות זמן הריצה של הפונקציה</w:t>
+            </w:r>
+            <w:r>
+              <w:rPr>
+                <w:rFonts w:hint="cs"/>
+                <w:rtl/>
+              </w:rPr>
+              <w:t xml:space="preserve"> </w:t>
+            </w:r>
+            <w:r>
+              <w:rPr>
+                <w:rtl/>
+              </w:rPr>
+              <w:t>–</w:t>
+            </w:r>
+            <w:r>
+              <w:rPr>
+                <w:rFonts w:hint="cs"/>
+                <w:rtl/>
+              </w:rPr>
+              <w:t xml:space="preserve"> בדיוק פעולה אחת שלוקחת </w:t>
+            </w:r>
+            <w:r>
+              <w:t>O(1)</w:t>
+            </w:r>
+            <w:r>
+              <w:rPr>
+                <w:rFonts w:hint="cs"/>
+                <w:rtl/>
+              </w:rPr>
+              <w:t xml:space="preserve"> במקרה הגרוע.</w:t>
+            </w:r>
+          </w:p>
+        </w:tc>
+        <w:tc>
+          <w:tcPr>
+            <w:tcW w:w="3119" w:type="dxa"/>
+          </w:tcPr>
+          <w:p>
             <w:proofErr w:type="spellStart"/>
             <w:r>
-              <w:t>x,int</w:t>
+              <w:t>totalCuts</w:t>
             </w:r>
             <w:proofErr w:type="spellEnd"/>
             <w:r>
-              <w:t xml:space="preserve"> ∆)</w:t>
+              <w:t>()</w:t>
+            </w:r>
+          </w:p>
+        </w:tc>
+      </w:tr>
+      <w:tr>
+        <w:tc>
+          <w:tcPr>
+            <w:tcW w:w="8080" w:type="dxa"/>
+          </w:tcPr>
+          <w:p>
+            <w:pPr>
+              <w:bidi/>
+              <w:rPr>
+                <w:rFonts w:hint="cs"/>
+                <w:rtl/>
+              </w:rPr>
+            </w:pPr>
+            <w:r>
+              <w:rPr>
+                <w:rtl/>
+              </w:rPr>
+              <w:t>פונקציה סטטית זו מחזירה את מספר כל פעולות הלינק שבוצעו מתחילת ריצת התוכנית</w:t>
+            </w:r>
+            <w:r>
+              <w:t xml:space="preserve">. </w:t>
+            </w:r>
+            <w:r>
+              <w:rPr>
+                <w:rtl/>
+              </w:rPr>
+              <w:t>פעולת לינק הינה הפעולה שמקבלת</w:t>
+            </w:r>
+            <w:r>
+              <w:rPr>
+                <w:rtl/>
+              </w:rPr>
+              <w:t xml:space="preserve"> שני עצים מאותו סדר ומחברת אותם</w:t>
+            </w:r>
+            <w:r>
+              <w:rPr>
+                <w:rFonts w:hint="cs"/>
+                <w:rtl/>
+              </w:rPr>
+              <w:t xml:space="preserve"> (</w:t>
+            </w:r>
+            <w:r>
+              <w:rPr>
+                <w:rtl/>
+              </w:rPr>
+              <w:t xml:space="preserve">העץ שהמפתח בשורש שלו </w:t>
+            </w:r>
+            <w:r>
+              <w:rPr>
+                <w:rtl/>
+              </w:rPr>
+              <w:t>גדול יותר נתלה על העץ השני</w:t>
+            </w:r>
+            <w:r>
+              <w:rPr>
+                <w:rFonts w:hint="cs"/>
+                <w:rtl/>
+              </w:rPr>
+              <w:t xml:space="preserve">) </w:t>
+            </w:r>
+            <w:r>
+              <w:rPr>
+                <w:rtl/>
+              </w:rPr>
+              <w:t>כך שמתקבל עץ מסדר אחד גדול יותר</w:t>
+            </w:r>
+            <w:r>
+              <w:t>.</w:t>
+            </w:r>
+            <w:r>
+              <w:rPr>
+                <w:rFonts w:hint="cs"/>
+                <w:rtl/>
+              </w:rPr>
+              <w:t xml:space="preserve"> זהו גם מספר הפעמים שנקראת הפונקציה </w:t>
+            </w:r>
+            <w:r>
+              <w:t>link</w:t>
+            </w:r>
+            <w:r>
+              <w:rPr>
+                <w:rFonts w:hint="cs"/>
+                <w:rtl/>
+              </w:rPr>
+              <w:t xml:space="preserve"> בתוכנית. הפונקציה רק מחזירה את הערך הסטטי של המחלקה </w:t>
+            </w:r>
+            <w:proofErr w:type="spellStart"/>
+            <w:r>
+              <w:t>totalLinks</w:t>
+            </w:r>
+            <w:proofErr w:type="spellEnd"/>
+            <w:r>
+              <w:rPr>
+                <w:rFonts w:hint="cs"/>
+                <w:rtl/>
+              </w:rPr>
+              <w:t>.</w:t>
+            </w:r>
+          </w:p>
+          <w:p>
+            <w:pPr>
+              <w:tabs>
+                <w:tab w:val="left" w:pos="1174"/>
+              </w:tabs>
+              <w:bidi/>
+              <w:rPr>
+                <w:rFonts w:hint="cs"/>
+                <w:rtl/>
+              </w:rPr>
+            </w:pPr>
+            <w:r>
+              <w:rPr>
+                <w:rtl/>
+              </w:rPr>
+              <w:tab/>
+            </w:r>
+          </w:p>
+          <w:p>
+            <w:pPr>
+              <w:bidi/>
+              <w:rPr>
+                <w:rFonts w:hint="cs"/>
+                <w:rtl/>
+              </w:rPr>
+            </w:pPr>
+            <w:r>
+              <w:rPr>
+                <w:rFonts w:hint="cs"/>
+                <w:b/>
+                <w:bCs/>
+                <w:rtl/>
+              </w:rPr>
+              <w:t>סיבוכיות זמן הריצה של הפונקציה</w:t>
+            </w:r>
+            <w:r>
+              <w:rPr>
+                <w:rFonts w:hint="cs"/>
+                <w:rtl/>
+              </w:rPr>
+              <w:t xml:space="preserve"> </w:t>
+            </w:r>
+            <w:r>
+              <w:rPr>
+                <w:rtl/>
+              </w:rPr>
+              <w:t>–</w:t>
+            </w:r>
+            <w:r>
+              <w:rPr>
+                <w:rFonts w:hint="cs"/>
+                <w:rtl/>
+              </w:rPr>
+              <w:t xml:space="preserve"> בדיוק פעולה אחת שלוקחת </w:t>
+            </w:r>
+            <w:r>
+              <w:t>O(1)</w:t>
+            </w:r>
+            <w:r>
+              <w:rPr>
+                <w:rFonts w:hint="cs"/>
+                <w:rtl/>
+              </w:rPr>
+              <w:t xml:space="preserve"> במקרה הגרוע.</w:t>
+            </w:r>
+          </w:p>
+        </w:tc>
+        <w:tc>
+          <w:tcPr>
+            <w:tcW w:w="3119" w:type="dxa"/>
+          </w:tcPr>
+          <w:p>
+            <w:proofErr w:type="spellStart"/>
+            <w:r>
+              <w:t>totalLinks</w:t>
+            </w:r>
+            <w:proofErr w:type="spellEnd"/>
+            <w:r>
+              <w:t>()</w:t>
             </w:r>
           </w:p>
         </w:tc>
       </w:tr>
     </w:tbl>
+    <w:p>
+      <w:pPr>
+        <w:bidi/>
+        <w:rPr>
+          <w:rFonts w:hint="cs"/>
+          <w:rtl/>
+        </w:rPr>
+      </w:pPr>
+    </w:p>
+    <w:p>
+      <w:pPr>
+        <w:bidi/>
+        <w:rPr>
+          <w:rFonts w:hint="cs"/>
+          <w:rtl/>
+        </w:rPr>
+      </w:pPr>
+    </w:p>
+    <w:p>
+      <w:pPr>
+        <w:bidi/>
+        <w:rPr>
+          <w:rFonts w:hint="cs"/>
+          <w:rtl/>
+        </w:rPr>
+      </w:pPr>
+    </w:p>
+    <w:p>
+      <w:pPr>
+        <w:bidi/>
+        <w:rPr>
+          <w:rFonts w:hint="cs"/>
+          <w:rtl/>
+        </w:rPr>
+      </w:pPr>
+    </w:p>
+    <w:p>
+      <w:pPr>
+        <w:bidi/>
+        <w:rPr>
+          <w:rFonts w:hint="cs"/>
+          <w:rtl/>
+        </w:rPr>
+      </w:pPr>
+    </w:p>
+    <w:p>
+      <w:pPr>
+        <w:bidi/>
+        <w:rPr>
+          <w:rFonts w:hint="cs"/>
+          <w:rtl/>
+        </w:rPr>
+      </w:pPr>
+      <w:r>
+        <w:rPr>
+          <w:rFonts w:hint="cs"/>
+          <w:rtl/>
+        </w:rPr>
+        <w:t xml:space="preserve">להלן פונקציות העזר שהיו בשימוש </w:t>
+      </w:r>
+      <w:r>
+        <w:rPr>
+          <w:rFonts w:hint="cs"/>
+          <w:rtl/>
+        </w:rPr>
+        <w:t xml:space="preserve">יחד עם הסבר מפורט על מה כל פונקציה עושה, </w:t>
+      </w:r>
+      <w:r>
+        <w:rPr>
+          <w:rFonts w:hint="cs"/>
+          <w:rtl/>
+        </w:rPr>
+        <w:t>איך ומה סיבוכיות זמן הריצה שלה:</w:t>
+      </w:r>
+    </w:p>
+    <w:tbl>
+      <w:tblPr>
+        <w:tblStyle w:val="TableGrid"/>
+        <w:bidiVisual/>
+        <w:tblW w:w="11199" w:type="dxa"/>
+        <w:tblInd w:w="-880" w:type="dxa"/>
+        <w:tblLook w:val="04A0" w:firstRow="1" w:lastRow="0" w:firstColumn="1" w:lastColumn="0" w:noHBand="0" w:noVBand="1"/>
+      </w:tblPr>
+      <w:tblGrid>
+        <w:gridCol w:w="6520"/>
+        <w:gridCol w:w="4679"/>
+      </w:tblGrid>
+      <w:tr>
+        <w:tc>
+          <w:tcPr>
+            <w:tcW w:w="6520" w:type="dxa"/>
+          </w:tcPr>
+          <w:p>
+            <w:pPr>
+              <w:pStyle w:val="ListParagraph"/>
+              <w:numPr>
+                <w:ilvl w:val="0"/>
+                <w:numId w:val="1"/>
+              </w:numPr>
+              <w:bidi/>
+              <w:rPr>
+                <w:rFonts w:hint="cs"/>
+              </w:rPr>
+            </w:pPr>
+            <w:r>
+              <w:rPr>
+                <w:rFonts w:hint="cs"/>
+                <w:rtl/>
+              </w:rPr>
+              <w:t xml:space="preserve">יצירת </w:t>
+            </w:r>
+            <w:proofErr w:type="spellStart"/>
+            <w:r>
+              <w:t>currentRoots</w:t>
+            </w:r>
+            <w:proofErr w:type="spellEnd"/>
+            <w:r>
+              <w:rPr>
+                <w:rFonts w:hint="cs"/>
+                <w:rtl/>
+              </w:rPr>
+              <w:t xml:space="preserve"> שמכיל את השורשים של הערימה בעזרת פונקציית העזר </w:t>
+            </w:r>
+            <w:proofErr w:type="spellStart"/>
+            <w:r>
+              <w:t>createRootList</w:t>
+            </w:r>
+            <w:proofErr w:type="spellEnd"/>
+            <w:r>
+              <w:rPr>
+                <w:rFonts w:hint="cs"/>
+                <w:rtl/>
+              </w:rPr>
+              <w:t xml:space="preserve">. </w:t>
+            </w:r>
+          </w:p>
+          <w:p>
+            <w:pPr>
+              <w:pStyle w:val="ListParagraph"/>
+              <w:numPr>
+                <w:ilvl w:val="0"/>
+                <w:numId w:val="1"/>
+              </w:numPr>
+              <w:bidi/>
+              <w:rPr>
+                <w:rFonts w:hint="cs"/>
+              </w:rPr>
+            </w:pPr>
+            <w:r>
+              <w:rPr>
+                <w:rFonts w:hint="cs"/>
+                <w:rtl/>
+              </w:rPr>
+              <w:t xml:space="preserve">אתחול מערך בגודל של דרגת השורש המקסימלי האפשרי בעץ בעזרת פונקציית העזר </w:t>
+            </w:r>
+            <w:proofErr w:type="spellStart"/>
+            <w:r>
+              <w:t>getMaxPossibleRootDegree</w:t>
+            </w:r>
+            <w:proofErr w:type="spellEnd"/>
+            <w:r>
+              <w:rPr>
+                <w:rFonts w:hint="cs"/>
+                <w:rtl/>
+              </w:rPr>
+              <w:t>.</w:t>
+            </w:r>
+          </w:p>
+          <w:p>
+            <w:pPr>
+              <w:pStyle w:val="ListParagraph"/>
+              <w:numPr>
+                <w:ilvl w:val="0"/>
+                <w:numId w:val="1"/>
+              </w:numPr>
+              <w:bidi/>
+              <w:rPr>
+                <w:rFonts w:hint="cs"/>
+              </w:rPr>
+            </w:pPr>
+            <w:r>
+              <w:rPr>
+                <w:rFonts w:hint="cs"/>
+                <w:rtl/>
+              </w:rPr>
+              <w:t xml:space="preserve">מעבר על כל צומת במערך </w:t>
+            </w:r>
+            <w:proofErr w:type="spellStart"/>
+            <w:r>
+              <w:t>currentRoots</w:t>
+            </w:r>
+            <w:proofErr w:type="spellEnd"/>
+            <w:r>
+              <w:rPr>
+                <w:rFonts w:hint="cs"/>
+                <w:rtl/>
+              </w:rPr>
+              <w:t xml:space="preserve"> וביצוע מספר לינקים איתו</w:t>
+            </w:r>
+            <w:r>
+              <w:rPr>
+                <w:rFonts w:hint="cs"/>
+                <w:rtl/>
+              </w:rPr>
+              <w:t xml:space="preserve"> בעזרת פונקציית העזר </w:t>
+            </w:r>
+            <w:r>
+              <w:t>link</w:t>
+            </w:r>
+            <w:r>
+              <w:rPr>
+                <w:rFonts w:hint="cs"/>
+                <w:rtl/>
+              </w:rPr>
+              <w:t xml:space="preserve"> עד שהלינק יביא לעץ בדרגה </w:t>
+            </w:r>
+            <w:r>
+              <w:rPr>
+                <w:rFonts w:hint="cs"/>
+                <w:rtl/>
+              </w:rPr>
+              <w:t xml:space="preserve">שעדיין לא נמצאת במערך </w:t>
+            </w:r>
+            <w:proofErr w:type="spellStart"/>
+            <w:r>
+              <w:t>resultRoots</w:t>
+            </w:r>
+            <w:proofErr w:type="spellEnd"/>
+            <w:r>
+              <w:rPr>
+                <w:rFonts w:hint="cs"/>
+                <w:rtl/>
+              </w:rPr>
+              <w:t xml:space="preserve">. ולבסוף השמה של העץ הסופי ב- </w:t>
+            </w:r>
+            <w:proofErr w:type="spellStart"/>
+            <w:r>
+              <w:t>resultRoots</w:t>
+            </w:r>
+            <w:proofErr w:type="spellEnd"/>
+            <w:r>
+              <w:rPr>
+                <w:rFonts w:hint="cs"/>
+                <w:rtl/>
+              </w:rPr>
+              <w:t xml:space="preserve"> ב- </w:t>
+            </w:r>
+            <w:r>
+              <w:t>index</w:t>
+            </w:r>
+            <w:r>
+              <w:rPr>
+                <w:rFonts w:hint="cs"/>
+                <w:rtl/>
+              </w:rPr>
+              <w:t xml:space="preserve"> שהוא דרגת העץ.</w:t>
+            </w:r>
+          </w:p>
+          <w:p>
+            <w:pPr>
+              <w:pStyle w:val="ListParagraph"/>
+              <w:numPr>
+                <w:ilvl w:val="0"/>
+                <w:numId w:val="1"/>
+              </w:numPr>
+              <w:bidi/>
+              <w:rPr>
+                <w:rFonts w:hint="cs"/>
+              </w:rPr>
+            </w:pPr>
+            <w:r>
+              <w:rPr>
+                <w:rFonts w:hint="cs"/>
+                <w:rtl/>
+              </w:rPr>
+              <w:t xml:space="preserve">מעבר על מערך </w:t>
+            </w:r>
+            <w:proofErr w:type="spellStart"/>
+            <w:r>
+              <w:t>resultRoots</w:t>
+            </w:r>
+            <w:proofErr w:type="spellEnd"/>
+            <w:r>
+              <w:rPr>
+                <w:rFonts w:hint="cs"/>
+                <w:rtl/>
+              </w:rPr>
+              <w:t xml:space="preserve"> והוספת כל צומת בו לרשימת השורשים של הערימה בעזרת פונקציית העזר </w:t>
+            </w:r>
+            <w:proofErr w:type="spellStart"/>
+            <w:r>
+              <w:t>addNodeToRootList</w:t>
+            </w:r>
+            <w:proofErr w:type="spellEnd"/>
+            <w:r>
+              <w:rPr>
+                <w:rFonts w:hint="cs"/>
+                <w:rtl/>
+              </w:rPr>
+              <w:t>, תוך כדי עדכון המינימום של הערימה במידת הצורך.</w:t>
+            </w:r>
+          </w:p>
+          <w:p>
+            <w:pPr>
+              <w:bidi/>
+              <w:ind w:left="360"/>
+              <w:rPr>
+                <w:rFonts w:hint="cs"/>
+                <w:rtl/>
+              </w:rPr>
+            </w:pPr>
+          </w:p>
+          <w:p>
+            <w:pPr>
+              <w:bidi/>
+              <w:ind w:left="360"/>
+              <w:rPr>
+                <w:rFonts w:hint="cs"/>
+              </w:rPr>
+            </w:pPr>
+            <w:r>
+              <w:rPr>
+                <w:rFonts w:hint="cs"/>
+                <w:b/>
+                <w:bCs/>
+                <w:rtl/>
+              </w:rPr>
+              <w:t>סיבוכיות זמן הריצה של הפונקציה</w:t>
+            </w:r>
+            <w:r>
+              <w:rPr>
+                <w:rFonts w:hint="cs"/>
+                <w:b/>
+                <w:bCs/>
+                <w:rtl/>
+              </w:rPr>
+              <w:t xml:space="preserve"> </w:t>
+            </w:r>
+            <w:r>
+              <w:rPr>
+                <w:rtl/>
+              </w:rPr>
+              <w:t>–</w:t>
+            </w:r>
+            <w:r>
+              <w:rPr>
+                <w:rFonts w:hint="cs"/>
+                <w:rtl/>
+              </w:rPr>
+              <w:t xml:space="preserve"> </w:t>
+            </w:r>
+            <w:bookmarkStart w:id="0" w:name="_GoBack"/>
+            <w:bookmarkEnd w:id="0"/>
+          </w:p>
+          <w:p>
+            <w:pPr>
+              <w:rPr>
+                <w:rFonts w:hint="cs"/>
+                <w:rtl/>
+              </w:rPr>
+            </w:pPr>
+          </w:p>
+        </w:tc>
+        <w:tc>
+          <w:tcPr>
+            <w:tcW w:w="4679" w:type="dxa"/>
+          </w:tcPr>
+          <w:p>
+            <w:pPr>
+              <w:rPr>
+                <w:rFonts w:hint="cs"/>
+                <w:rtl/>
+              </w:rPr>
+            </w:pPr>
+            <w:r>
+              <w:t>Consolidate()</w:t>
+            </w:r>
+          </w:p>
+        </w:tc>
+      </w:tr>
+      <w:tr>
+        <w:tc>
+          <w:tcPr>
+            <w:tcW w:w="6520" w:type="dxa"/>
+          </w:tcPr>
+          <w:p>
+            <w:pPr>
+              <w:rPr>
+                <w:rFonts w:hint="cs"/>
+                <w:rtl/>
+              </w:rPr>
+            </w:pPr>
+          </w:p>
+        </w:tc>
+        <w:tc>
+          <w:tcPr>
+            <w:tcW w:w="4679" w:type="dxa"/>
+          </w:tcPr>
+          <w:p>
+            <w:pPr>
+              <w:rPr>
+                <w:rFonts w:hint="cs"/>
+                <w:rtl/>
+              </w:rPr>
+            </w:pPr>
+            <w:r>
+              <w:t>getMaxDegree()</w:t>
+            </w:r>
+          </w:p>
+        </w:tc>
+      </w:tr>
+      <w:tr>
+        <w:tc>
+          <w:tcPr>
+            <w:tcW w:w="6520" w:type="dxa"/>
+          </w:tcPr>
+          <w:p>
+            <w:pPr>
+              <w:rPr>
+                <w:rFonts w:hint="cs"/>
+                <w:rtl/>
+              </w:rPr>
+            </w:pPr>
+          </w:p>
+        </w:tc>
+        <w:tc>
+          <w:tcPr>
+            <w:tcW w:w="4679" w:type="dxa"/>
+          </w:tcPr>
+          <w:p>
+            <w:pPr>
+              <w:rPr>
+                <w:rFonts w:hint="cs"/>
+                <w:rtl/>
+              </w:rPr>
+            </w:pPr>
+            <w:r>
+              <w:t>cut(</w:t>
+            </w:r>
+            <w:r>
+              <w:t>HeapNode node</w:t>
+            </w:r>
+            <w:r>
+              <w:t>, HeapNode parent)</w:t>
+            </w:r>
+          </w:p>
+        </w:tc>
+      </w:tr>
+      <w:tr>
+        <w:tc>
+          <w:tcPr>
+            <w:tcW w:w="6520" w:type="dxa"/>
+          </w:tcPr>
+          <w:p>
+            <w:pPr>
+              <w:rPr>
+                <w:rFonts w:hint="cs"/>
+                <w:rtl/>
+              </w:rPr>
+            </w:pPr>
+          </w:p>
+        </w:tc>
+        <w:tc>
+          <w:tcPr>
+            <w:tcW w:w="4679" w:type="dxa"/>
+          </w:tcPr>
+          <w:p>
+            <w:pPr>
+              <w:rPr>
+                <w:rFonts w:hint="cs"/>
+                <w:rtl/>
+              </w:rPr>
+            </w:pPr>
+            <w:r>
+              <w:t>cutInternal(HeapNode node, HeapNode parent)</w:t>
+            </w:r>
+          </w:p>
+        </w:tc>
+      </w:tr>
+      <w:tr>
+        <w:tc>
+          <w:tcPr>
+            <w:tcW w:w="6520" w:type="dxa"/>
+          </w:tcPr>
+          <w:p>
+            <w:pPr>
+              <w:rPr>
+                <w:rFonts w:hint="cs"/>
+                <w:rtl/>
+              </w:rPr>
+            </w:pPr>
+          </w:p>
+        </w:tc>
+        <w:tc>
+          <w:tcPr>
+            <w:tcW w:w="4679" w:type="dxa"/>
+          </w:tcPr>
+          <w:p>
+            <w:pPr>
+              <w:rPr>
+                <w:rFonts w:hint="cs"/>
+                <w:rtl/>
+              </w:rPr>
+            </w:pPr>
+            <w:r>
+              <w:t>cascadingCut(</w:t>
+            </w:r>
+            <w:r>
+              <w:t>HeapNode node</w:t>
+            </w:r>
+            <w:r>
+              <w:t>)</w:t>
+            </w:r>
+          </w:p>
+        </w:tc>
+      </w:tr>
+      <w:tr>
+        <w:tc>
+          <w:tcPr>
+            <w:tcW w:w="6520" w:type="dxa"/>
+          </w:tcPr>
+          <w:p>
+            <w:pPr>
+              <w:rPr>
+                <w:rFonts w:hint="cs"/>
+                <w:rtl/>
+              </w:rPr>
+            </w:pPr>
+          </w:p>
+        </w:tc>
+        <w:tc>
+          <w:tcPr>
+            <w:tcW w:w="4679" w:type="dxa"/>
+          </w:tcPr>
+          <w:p>
+            <w:pPr>
+              <w:rPr>
+                <w:color w:val="000000"/>
+                <w:sz w:val="18"/>
+                <w:szCs w:val="18"/>
+              </w:rPr>
+            </w:pPr>
+            <w:r>
+              <w:t>link(</w:t>
+            </w:r>
+            <w:r>
+              <w:t>HeapNode x, HeapNode y)</w:t>
+            </w:r>
+          </w:p>
+        </w:tc>
+      </w:tr>
+      <w:tr>
+        <w:tc>
+          <w:tcPr>
+            <w:tcW w:w="6520" w:type="dxa"/>
+          </w:tcPr>
+          <w:p>
+            <w:pPr>
+              <w:rPr>
+                <w:rFonts w:hint="cs"/>
+                <w:rtl/>
+              </w:rPr>
+            </w:pPr>
+          </w:p>
+        </w:tc>
+        <w:tc>
+          <w:tcPr>
+            <w:tcW w:w="4679" w:type="dxa"/>
+          </w:tcPr>
+          <w:p>
+            <w:pPr>
+              <w:rPr>
+                <w:rFonts w:hint="cs"/>
+                <w:rtl/>
+              </w:rPr>
+            </w:pPr>
+            <w:proofErr w:type="spellStart"/>
+            <w:r>
+              <w:t>addNodeToRootList</w:t>
+            </w:r>
+            <w:proofErr w:type="spellEnd"/>
+            <w:r>
+              <w:t>(HeapNode node)</w:t>
+            </w:r>
+          </w:p>
+        </w:tc>
+      </w:tr>
+      <w:tr>
+        <w:tc>
+          <w:tcPr>
+            <w:tcW w:w="6520" w:type="dxa"/>
+          </w:tcPr>
+          <w:p>
+            <w:pPr>
+              <w:rPr>
+                <w:rFonts w:hint="cs"/>
+                <w:rtl/>
+              </w:rPr>
+            </w:pPr>
+          </w:p>
+        </w:tc>
+        <w:tc>
+          <w:tcPr>
+            <w:tcW w:w="4679" w:type="dxa"/>
+          </w:tcPr>
+          <w:p>
+            <w:pPr>
+              <w:rPr>
+                <w:rFonts w:hint="cs"/>
+                <w:rtl/>
+              </w:rPr>
+            </w:pPr>
+            <w:proofErr w:type="spellStart"/>
+            <w:r>
+              <w:t>getMaxPossibleRootDegree</w:t>
+            </w:r>
+            <w:proofErr w:type="spellEnd"/>
+            <w:r>
+              <w:t>()</w:t>
+            </w:r>
+          </w:p>
+        </w:tc>
+      </w:tr>
+    </w:tbl>
+    <w:p>
+      <w:pPr>
+        <w:bidi/>
+        <w:rPr>
+          <w:rFonts w:hint="cs"/>
+          <w:rtl/>
+        </w:rPr>
+      </w:pPr>
+    </w:p>
     <w:p>
       <w:pPr>
         <w:bidi/>
@@ -1660,6 +4248,126 @@
     </w:sectPr>
   </w:body>
 </w:document>
+</file>
+
+<file path=word/numbering.xml><?xml version="1.0" encoding="utf-8"?>
+<w:numbering xmlns:wpc="http://schemas.microsoft.com/office/word/2010/wordprocessingCanvas" xmlns:mc="http://schemas.openxmlformats.org/markup-compatibility/2006" xmlns:o="urn:schemas-microsoft-com:office:office" xmlns:r="http://schemas.openxmlformats.org/officeDocument/2006/relationships" xmlns:m="http://schemas.openxmlformats.org/officeDocument/2006/math" xmlns:v="urn:schemas-microsoft-com:vml" xmlns:wp14="http://schemas.microsoft.com/office/word/2010/wordprocessingDrawing" xmlns:wp="http://schemas.openxmlformats.org/drawingml/2006/wordprocessingDrawing" xmlns:w10="urn:schemas-microsoft-com:office:word" xmlns:w="http://schemas.openxmlformats.org/wordprocessingml/2006/main" xmlns:w14="http://schemas.microsoft.com/office/word/2010/wordml" xmlns:wpg="http://schemas.microsoft.com/office/word/2010/wordprocessingGroup" xmlns:wpi="http://schemas.microsoft.com/office/word/2010/wordprocessingInk" xmlns:wne="http://schemas.microsoft.com/office/word/2006/wordml" xmlns:wps="http://schemas.microsoft.com/office/word/2010/wordprocessingShape" mc:Ignorable="w14 wp14">
+  <w:abstractNum w:abstractNumId="0">
+    <w:nsid w:val="33627F29"/>
+    <w:multiLevelType w:val="hybridMultilevel"/>
+    <w:tmpl w:val="A422511C"/>
+    <w:lvl w:ilvl="0" w:tplc="C096D916">
+      <w:numFmt w:val="bullet"/>
+      <w:lvlText w:val="-"/>
+      <w:lvlJc w:val="left"/>
+      <w:pPr>
+        <w:ind w:left="720" w:hanging="360"/>
+      </w:pPr>
+      <w:rPr>
+        <w:rFonts w:ascii="Arial" w:eastAsiaTheme="minorHAnsi" w:hAnsi="Arial" w:cs="Arial" w:hint="default"/>
+      </w:rPr>
+    </w:lvl>
+    <w:lvl w:ilvl="1" w:tplc="04090003" w:tentative="1">
+      <w:start w:val="1"/>
+      <w:numFmt w:val="bullet"/>
+      <w:lvlText w:val="o"/>
+      <w:lvlJc w:val="left"/>
+      <w:pPr>
+        <w:ind w:left="1440" w:hanging="360"/>
+      </w:pPr>
+      <w:rPr>
+        <w:rFonts w:ascii="Courier New" w:hAnsi="Courier New" w:cs="Courier New" w:hint="default"/>
+      </w:rPr>
+    </w:lvl>
+    <w:lvl w:ilvl="2" w:tplc="04090005" w:tentative="1">
+      <w:start w:val="1"/>
+      <w:numFmt w:val="bullet"/>
+      <w:lvlText w:val=""/>
+      <w:lvlJc w:val="left"/>
+      <w:pPr>
+        <w:ind w:left="2160" w:hanging="360"/>
+      </w:pPr>
+      <w:rPr>
+        <w:rFonts w:ascii="Wingdings" w:hAnsi="Wingdings" w:hint="default"/>
+      </w:rPr>
+    </w:lvl>
+    <w:lvl w:ilvl="3" w:tplc="04090001" w:tentative="1">
+      <w:start w:val="1"/>
+      <w:numFmt w:val="bullet"/>
+      <w:lvlText w:val=""/>
+      <w:lvlJc w:val="left"/>
+      <w:pPr>
+        <w:ind w:left="2880" w:hanging="360"/>
+      </w:pPr>
+      <w:rPr>
+        <w:rFonts w:ascii="Symbol" w:hAnsi="Symbol" w:hint="default"/>
+      </w:rPr>
+    </w:lvl>
+    <w:lvl w:ilvl="4" w:tplc="04090003" w:tentative="1">
+      <w:start w:val="1"/>
+      <w:numFmt w:val="bullet"/>
+      <w:lvlText w:val="o"/>
+      <w:lvlJc w:val="left"/>
+      <w:pPr>
+        <w:ind w:left="3600" w:hanging="360"/>
+      </w:pPr>
+      <w:rPr>
+        <w:rFonts w:ascii="Courier New" w:hAnsi="Courier New" w:cs="Courier New" w:hint="default"/>
+      </w:rPr>
+    </w:lvl>
+    <w:lvl w:ilvl="5" w:tplc="04090005" w:tentative="1">
+      <w:start w:val="1"/>
+      <w:numFmt w:val="bullet"/>
+      <w:lvlText w:val=""/>
+      <w:lvlJc w:val="left"/>
+      <w:pPr>
+        <w:ind w:left="4320" w:hanging="360"/>
+      </w:pPr>
+      <w:rPr>
+        <w:rFonts w:ascii="Wingdings" w:hAnsi="Wingdings" w:hint="default"/>
+      </w:rPr>
+    </w:lvl>
+    <w:lvl w:ilvl="6" w:tplc="04090001" w:tentative="1">
+      <w:start w:val="1"/>
+      <w:numFmt w:val="bullet"/>
+      <w:lvlText w:val=""/>
+      <w:lvlJc w:val="left"/>
+      <w:pPr>
+        <w:ind w:left="5040" w:hanging="360"/>
+      </w:pPr>
+      <w:rPr>
+        <w:rFonts w:ascii="Symbol" w:hAnsi="Symbol" w:hint="default"/>
+      </w:rPr>
+    </w:lvl>
+    <w:lvl w:ilvl="7" w:tplc="04090003" w:tentative="1">
+      <w:start w:val="1"/>
+      <w:numFmt w:val="bullet"/>
+      <w:lvlText w:val="o"/>
+      <w:lvlJc w:val="left"/>
+      <w:pPr>
+        <w:ind w:left="5760" w:hanging="360"/>
+      </w:pPr>
+      <w:rPr>
+        <w:rFonts w:ascii="Courier New" w:hAnsi="Courier New" w:cs="Courier New" w:hint="default"/>
+      </w:rPr>
+    </w:lvl>
+    <w:lvl w:ilvl="8" w:tplc="04090005" w:tentative="1">
+      <w:start w:val="1"/>
+      <w:numFmt w:val="bullet"/>
+      <w:lvlText w:val=""/>
+      <w:lvlJc w:val="left"/>
+      <w:pPr>
+        <w:ind w:left="6480" w:hanging="360"/>
+      </w:pPr>
+      <w:rPr>
+        <w:rFonts w:ascii="Wingdings" w:hAnsi="Wingdings" w:hint="default"/>
+      </w:rPr>
+    </w:lvl>
+  </w:abstractNum>
+  <w:num w:numId="1">
+    <w:abstractNumId w:val="0"/>
+  </w:num>
+</w:numbering>
 </file>
 
 <file path=word/styles.xml><?xml version="1.0" encoding="utf-8"?>
@@ -1896,6 +4604,63 @@
       <w:rFonts w:ascii="Tahoma" w:hAnsi="Tahoma" w:cs="Tahoma"/>
       <w:sz w:val="16"/>
       <w:szCs w:val="16"/>
+    </w:rPr>
+  </w:style>
+  <w:style w:type="paragraph" w:styleId="ListParagraph">
+    <w:name w:val="List Paragraph"/>
+    <w:basedOn w:val="Normal"/>
+    <w:uiPriority w:val="34"/>
+    <w:qFormat/>
+    <w:rsid w:val="00975707"/>
+    <w:pPr>
+      <w:ind w:left="720"/>
+      <w:contextualSpacing/>
+    </w:pPr>
+  </w:style>
+  <w:style w:type="paragraph" w:styleId="HTMLPreformatted">
+    <w:name w:val="HTML Preformatted"/>
+    <w:basedOn w:val="Normal"/>
+    <w:link w:val="HTMLPreformattedChar"/>
+    <w:uiPriority w:val="99"/>
+    <w:unhideWhenUsed/>
+    <w:rsid w:val="0036645F"/>
+    <w:pPr>
+      <w:tabs>
+        <w:tab w:val="left" w:pos="916"/>
+        <w:tab w:val="left" w:pos="1832"/>
+        <w:tab w:val="left" w:pos="2748"/>
+        <w:tab w:val="left" w:pos="3664"/>
+        <w:tab w:val="left" w:pos="4580"/>
+        <w:tab w:val="left" w:pos="5496"/>
+        <w:tab w:val="left" w:pos="6412"/>
+        <w:tab w:val="left" w:pos="7328"/>
+        <w:tab w:val="left" w:pos="8244"/>
+        <w:tab w:val="left" w:pos="9160"/>
+        <w:tab w:val="left" w:pos="10076"/>
+        <w:tab w:val="left" w:pos="10992"/>
+        <w:tab w:val="left" w:pos="11908"/>
+        <w:tab w:val="left" w:pos="12824"/>
+        <w:tab w:val="left" w:pos="13740"/>
+        <w:tab w:val="left" w:pos="14656"/>
+      </w:tabs>
+      <w:spacing w:after="0" w:line="240" w:lineRule="auto"/>
+    </w:pPr>
+    <w:rPr>
+      <w:rFonts w:ascii="Courier New" w:eastAsia="Times New Roman" w:hAnsi="Courier New" w:cs="Courier New"/>
+      <w:sz w:val="20"/>
+      <w:szCs w:val="20"/>
+    </w:rPr>
+  </w:style>
+  <w:style w:type="character" w:customStyle="1" w:styleId="HTMLPreformattedChar">
+    <w:name w:val="HTML Preformatted Char"/>
+    <w:basedOn w:val="DefaultParagraphFont"/>
+    <w:link w:val="HTMLPreformatted"/>
+    <w:uiPriority w:val="99"/>
+    <w:rsid w:val="0036645F"/>
+    <w:rPr>
+      <w:rFonts w:ascii="Courier New" w:eastAsia="Times New Roman" w:hAnsi="Courier New" w:cs="Courier New"/>
+      <w:sz w:val="20"/>
+      <w:szCs w:val="20"/>
     </w:rPr>
   </w:style>
 </w:styles>
@@ -2135,6 +4900,63 @@
       <w:rFonts w:ascii="Tahoma" w:hAnsi="Tahoma" w:cs="Tahoma"/>
       <w:sz w:val="16"/>
       <w:szCs w:val="16"/>
+    </w:rPr>
+  </w:style>
+  <w:style w:type="paragraph" w:styleId="ListParagraph">
+    <w:name w:val="List Paragraph"/>
+    <w:basedOn w:val="Normal"/>
+    <w:uiPriority w:val="34"/>
+    <w:qFormat/>
+    <w:rsid w:val="00975707"/>
+    <w:pPr>
+      <w:ind w:left="720"/>
+      <w:contextualSpacing/>
+    </w:pPr>
+  </w:style>
+  <w:style w:type="paragraph" w:styleId="HTMLPreformatted">
+    <w:name w:val="HTML Preformatted"/>
+    <w:basedOn w:val="Normal"/>
+    <w:link w:val="HTMLPreformattedChar"/>
+    <w:uiPriority w:val="99"/>
+    <w:unhideWhenUsed/>
+    <w:rsid w:val="0036645F"/>
+    <w:pPr>
+      <w:tabs>
+        <w:tab w:val="left" w:pos="916"/>
+        <w:tab w:val="left" w:pos="1832"/>
+        <w:tab w:val="left" w:pos="2748"/>
+        <w:tab w:val="left" w:pos="3664"/>
+        <w:tab w:val="left" w:pos="4580"/>
+        <w:tab w:val="left" w:pos="5496"/>
+        <w:tab w:val="left" w:pos="6412"/>
+        <w:tab w:val="left" w:pos="7328"/>
+        <w:tab w:val="left" w:pos="8244"/>
+        <w:tab w:val="left" w:pos="9160"/>
+        <w:tab w:val="left" w:pos="10076"/>
+        <w:tab w:val="left" w:pos="10992"/>
+        <w:tab w:val="left" w:pos="11908"/>
+        <w:tab w:val="left" w:pos="12824"/>
+        <w:tab w:val="left" w:pos="13740"/>
+        <w:tab w:val="left" w:pos="14656"/>
+      </w:tabs>
+      <w:spacing w:after="0" w:line="240" w:lineRule="auto"/>
+    </w:pPr>
+    <w:rPr>
+      <w:rFonts w:ascii="Courier New" w:eastAsia="Times New Roman" w:hAnsi="Courier New" w:cs="Courier New"/>
+      <w:sz w:val="20"/>
+      <w:szCs w:val="20"/>
+    </w:rPr>
+  </w:style>
+  <w:style w:type="character" w:customStyle="1" w:styleId="HTMLPreformattedChar">
+    <w:name w:val="HTML Preformatted Char"/>
+    <w:basedOn w:val="DefaultParagraphFont"/>
+    <w:link w:val="HTMLPreformatted"/>
+    <w:uiPriority w:val="99"/>
+    <w:rsid w:val="0036645F"/>
+    <w:rPr>
+      <w:rFonts w:ascii="Courier New" w:eastAsia="Times New Roman" w:hAnsi="Courier New" w:cs="Courier New"/>
+      <w:sz w:val="20"/>
+      <w:szCs w:val="20"/>
     </w:rPr>
   </w:style>
 </w:styles>

</xml_diff>